<commit_message>
Updated inwork draft doc
</commit_message>
<xml_diff>
--- a/docs/adara-processing-cataloging-system-overview.docx
+++ b/docs/adara-processing-cataloging-system-overview.docx
@@ -15,7 +15,15 @@
         <w:t>The ADARA Processing and Cataloging Sy</w:t>
       </w:r>
       <w:r>
-        <w:t xml:space="preserve">stem (APCS) is implemented as </w:t>
+        <w:t xml:space="preserve">stem (APCS) </w:t>
+      </w:r>
+      <w:proofErr w:type="gramStart"/>
+      <w:r>
+        <w:t>is</w:t>
+      </w:r>
+      <w:proofErr w:type="gramEnd"/>
+      <w:r>
+        <w:t xml:space="preserve"> implemented as </w:t>
       </w:r>
       <w:r>
         <w:t>separate services performing the needed work.  The major services are</w:t>
@@ -23,8 +31,6 @@
       <w:r>
         <w:t>:</w:t>
       </w:r>
-      <w:bookmarkStart w:id="0" w:name="_GoBack"/>
-      <w:bookmarkEnd w:id="0"/>
     </w:p>
     <w:p>
       <w:pPr>
@@ -34,8 +40,13 @@
           <w:numId w:val="10"/>
         </w:numPr>
       </w:pPr>
-      <w:r>
-        <w:t>workflow manager</w:t>
+      <w:proofErr w:type="gramStart"/>
+      <w:r>
+        <w:t>workflow</w:t>
+      </w:r>
+      <w:proofErr w:type="gramEnd"/>
+      <w:r>
+        <w:t xml:space="preserve"> manager</w:t>
       </w:r>
     </w:p>
     <w:p>
@@ -46,9 +57,11 @@
           <w:numId w:val="10"/>
         </w:numPr>
       </w:pPr>
+      <w:proofErr w:type="gramStart"/>
       <w:r>
         <w:t>permissions</w:t>
       </w:r>
+      <w:proofErr w:type="gramEnd"/>
     </w:p>
     <w:p>
       <w:pPr>
@@ -58,9 +71,11 @@
           <w:numId w:val="10"/>
         </w:numPr>
       </w:pPr>
+      <w:proofErr w:type="gramStart"/>
       <w:r>
         <w:t>cataloging</w:t>
       </w:r>
+      <w:proofErr w:type="gramEnd"/>
     </w:p>
     <w:p>
       <w:pPr>
@@ -70,8 +85,13 @@
           <w:numId w:val="10"/>
         </w:numPr>
       </w:pPr>
-      <w:r>
-        <w:t>automated reduction</w:t>
+      <w:proofErr w:type="gramStart"/>
+      <w:r>
+        <w:t>automated</w:t>
+      </w:r>
+      <w:proofErr w:type="gramEnd"/>
+      <w:r>
+        <w:t xml:space="preserve"> reduction</w:t>
       </w:r>
     </w:p>
     <w:p>
@@ -82,8 +102,13 @@
           <w:numId w:val="10"/>
         </w:numPr>
       </w:pPr>
-      <w:r>
-        <w:t>reduced data cataloging</w:t>
+      <w:proofErr w:type="gramStart"/>
+      <w:r>
+        <w:t>reduced</w:t>
+      </w:r>
+      <w:proofErr w:type="gramEnd"/>
+      <w:r>
+        <w:t xml:space="preserve"> data cataloging</w:t>
       </w:r>
     </w:p>
     <w:p>
@@ -95,7 +120,15 @@
     </w:p>
     <w:p>
       <w:r>
-        <w:t xml:space="preserve">Each service communicates with an ActiveMQ Broker as shown in </w:t>
+        <w:t xml:space="preserve">Each service communicates with an </w:t>
+      </w:r>
+      <w:proofErr w:type="spellStart"/>
+      <w:r>
+        <w:t>ActiveMQ</w:t>
+      </w:r>
+      <w:proofErr w:type="spellEnd"/>
+      <w:r>
+        <w:t xml:space="preserve"> Broker as shown in </w:t>
       </w:r>
       <w:r>
         <w:fldChar w:fldCharType="begin"/>
@@ -176,7 +209,7 @@
         <w:pStyle w:val="Caption"/>
         <w:jc w:val="center"/>
       </w:pPr>
-      <w:bookmarkStart w:id="1" w:name="_Ref212604336"/>
+      <w:bookmarkStart w:id="0" w:name="_Ref212604336"/>
       <w:r>
         <w:t xml:space="preserve">Figure </w:t>
       </w:r>
@@ -188,7 +221,7 @@
           <w:t>1</w:t>
         </w:r>
       </w:fldSimple>
-      <w:bookmarkEnd w:id="1"/>
+      <w:bookmarkEnd w:id="0"/>
     </w:p>
     <w:p/>
     <w:p/>
@@ -222,7 +255,29 @@
     </w:p>
     <w:p>
       <w:r>
-        <w:t>The ActiveMQ brokers utilize the Postgresql RDBMS for persistent message storage.  In the APCS setup, the RDBMS is configured in a Master/Standby configuration with the Streaming Replication to the Standby server.</w:t>
+        <w:t xml:space="preserve">The </w:t>
+      </w:r>
+      <w:proofErr w:type="spellStart"/>
+      <w:r>
+        <w:t>ActiveMQ</w:t>
+      </w:r>
+      <w:proofErr w:type="spellEnd"/>
+      <w:r>
+        <w:t xml:space="preserve"> brokers utilize the </w:t>
+      </w:r>
+      <w:proofErr w:type="spellStart"/>
+      <w:r>
+        <w:t>Postgresql</w:t>
+      </w:r>
+      <w:proofErr w:type="spellEnd"/>
+      <w:r>
+        <w:t xml:space="preserve"> RDBMS for persistent message storage.  In the APCS setup, the RDBMS is configured in a Master</w:t>
+      </w:r>
+      <w:r>
+        <w:t xml:space="preserve">/Standby configuration with </w:t>
+      </w:r>
+      <w:r>
+        <w:t>Streaming Replication to the Standby server.</w:t>
       </w:r>
     </w:p>
     <w:p>
@@ -299,7 +354,7 @@
           <w:b w:val="0"/>
         </w:rPr>
       </w:pPr>
-      <w:bookmarkStart w:id="2" w:name="_Ref212605252"/>
+      <w:bookmarkStart w:id="1" w:name="_Ref212605252"/>
       <w:r>
         <w:t xml:space="preserve">Figure </w:t>
       </w:r>
@@ -311,7 +366,7 @@
           <w:t>2</w:t>
         </w:r>
       </w:fldSimple>
-      <w:bookmarkEnd w:id="2"/>
+      <w:bookmarkEnd w:id="1"/>
     </w:p>
     <w:p>
       <w:pPr>
@@ -322,7 +377,30 @@
     </w:p>
     <w:p>
       <w:r>
-        <w:t xml:space="preserve">The Workflow manager also uses a database in the Postgresql RDBMS for storing workflow progress and status.  The reporting application in-turn reads data from the RDBMS to report a run’s processing/cataloging progress and status.  The RDBMS setup is illustrated in </w:t>
+        <w:t>The Workflow M</w:t>
+      </w:r>
+      <w:r>
+        <w:t xml:space="preserve">anager also uses a database in the </w:t>
+      </w:r>
+      <w:proofErr w:type="spellStart"/>
+      <w:r>
+        <w:t>Postgresql</w:t>
+      </w:r>
+      <w:proofErr w:type="spellEnd"/>
+      <w:r>
+        <w:t xml:space="preserve"> </w:t>
+      </w:r>
+      <w:r>
+        <w:t>server</w:t>
+      </w:r>
+      <w:r>
+        <w:t xml:space="preserve"> for storing workflow progress and status.  The reporting application i</w:t>
+      </w:r>
+      <w:r>
+        <w:t>n-turn reads data from the database</w:t>
+      </w:r>
+      <w:r>
+        <w:t xml:space="preserve"> to report a run’s processing/cataloging progress and status.  The RDBMS setup is illustrated in </w:t>
       </w:r>
       <w:r>
         <w:fldChar w:fldCharType="begin"/>
@@ -471,7 +549,7 @@
         <w:pStyle w:val="Caption"/>
         <w:jc w:val="center"/>
       </w:pPr>
-      <w:bookmarkStart w:id="3" w:name="_Ref212605422"/>
+      <w:bookmarkStart w:id="2" w:name="_Ref212605422"/>
       <w:r>
         <w:t xml:space="preserve">Figure </w:t>
       </w:r>
@@ -483,7 +561,7 @@
           <w:t>3</w:t>
         </w:r>
       </w:fldSimple>
-      <w:bookmarkEnd w:id="3"/>
+      <w:bookmarkEnd w:id="2"/>
     </w:p>
     <w:p>
       <w:pPr>
@@ -523,17 +601,429 @@
         <w:rPr>
           <w:highlight w:val="yellow"/>
         </w:rPr>
-        <w:t>Quigley – primary workflowdb.sns.gov, ip change, standby database can be promoted with signal (pg_ctl promote).  For recovery the formerly standby Postgresql server should remain the master and a new standby setup</w:t>
-      </w:r>
+        <w:t xml:space="preserve">Quigley – primary workflowdb.sns.gov, </w:t>
+      </w:r>
+      <w:proofErr w:type="spellStart"/>
       <w:r>
         <w:rPr>
           <w:highlight w:val="yellow"/>
         </w:rPr>
+        <w:t>ip</w:t>
+      </w:r>
+      <w:proofErr w:type="spellEnd"/>
+      <w:r>
+        <w:rPr>
+          <w:highlight w:val="yellow"/>
+        </w:rPr>
+        <w:t xml:space="preserve"> change, </w:t>
+      </w:r>
+      <w:proofErr w:type="gramStart"/>
+      <w:r>
+        <w:rPr>
+          <w:highlight w:val="yellow"/>
+        </w:rPr>
+        <w:t>standby</w:t>
+      </w:r>
+      <w:proofErr w:type="gramEnd"/>
+      <w:r>
+        <w:rPr>
+          <w:highlight w:val="yellow"/>
+        </w:rPr>
+        <w:t xml:space="preserve"> database can be promoted with signal (</w:t>
+      </w:r>
+      <w:proofErr w:type="spellStart"/>
+      <w:r>
+        <w:rPr>
+          <w:highlight w:val="yellow"/>
+        </w:rPr>
+        <w:t>pg_ctl</w:t>
+      </w:r>
+      <w:proofErr w:type="spellEnd"/>
+      <w:r>
+        <w:rPr>
+          <w:highlight w:val="yellow"/>
+        </w:rPr>
+        <w:t xml:space="preserve"> promote).  For recovery the formerly standby </w:t>
+      </w:r>
+      <w:proofErr w:type="spellStart"/>
+      <w:r>
+        <w:rPr>
+          <w:highlight w:val="yellow"/>
+        </w:rPr>
+        <w:t>Postgresql</w:t>
+      </w:r>
+      <w:proofErr w:type="spellEnd"/>
+      <w:r>
+        <w:rPr>
+          <w:highlight w:val="yellow"/>
+        </w:rPr>
+        <w:t xml:space="preserve"> server should remain the master and a new standby setup</w:t>
+      </w:r>
+      <w:r>
+        <w:rPr>
+          <w:highlight w:val="yellow"/>
+        </w:rPr>
         <w:t xml:space="preserve"> from the new master.</w:t>
       </w:r>
     </w:p>
-    <w:p>
-      <w:pPr>
+    <w:p/>
+    <w:p/>
+    <w:p>
+      <w:pPr>
+        <w:rPr>
+          <w:b/>
+        </w:rPr>
+      </w:pPr>
+      <w:r>
+        <w:rPr>
+          <w:b/>
+        </w:rPr>
+        <w:t xml:space="preserve">Failover </w:t>
+      </w:r>
+      <w:r>
+        <w:rPr>
+          <w:b/>
+        </w:rPr>
+        <w:t xml:space="preserve">Preliminary </w:t>
+      </w:r>
+      <w:r>
+        <w:rPr>
+          <w:b/>
+        </w:rPr>
+        <w:t>Outline when Master DB system fails</w:t>
+      </w:r>
+      <w:r>
+        <w:rPr>
+          <w:b/>
+        </w:rPr>
+        <w:t xml:space="preserve">  - DRAFT!</w:t>
+      </w:r>
+    </w:p>
+    <w:p>
+      <w:pPr>
+        <w:pStyle w:val="ListParagraph"/>
+        <w:numPr>
+          <w:ilvl w:val="0"/>
+          <w:numId w:val="11"/>
+        </w:numPr>
+      </w:pPr>
+      <w:r>
+        <w:t xml:space="preserve">Stop </w:t>
+      </w:r>
+      <w:proofErr w:type="spellStart"/>
+      <w:r>
+        <w:t>activemq</w:t>
+      </w:r>
+      <w:proofErr w:type="spellEnd"/>
+      <w:r>
+        <w:t xml:space="preserve"> brokers</w:t>
+      </w:r>
+    </w:p>
+    <w:p>
+      <w:pPr>
+        <w:pStyle w:val="ListParagraph"/>
+        <w:numPr>
+          <w:ilvl w:val="1"/>
+          <w:numId w:val="11"/>
+        </w:numPr>
+      </w:pPr>
+      <w:proofErr w:type="spellStart"/>
+      <w:proofErr w:type="gramStart"/>
+      <w:r>
+        <w:t>activemq</w:t>
+      </w:r>
+      <w:proofErr w:type="spellEnd"/>
+      <w:proofErr w:type="gramEnd"/>
+      <w:r>
+        <w:t xml:space="preserve"> stop</w:t>
+      </w:r>
+    </w:p>
+    <w:p>
+      <w:pPr>
+        <w:pStyle w:val="ListParagraph"/>
+        <w:numPr>
+          <w:ilvl w:val="0"/>
+          <w:numId w:val="11"/>
+        </w:numPr>
+      </w:pPr>
+      <w:r>
+        <w:t>Promote standby database</w:t>
+      </w:r>
+    </w:p>
+    <w:p>
+      <w:pPr>
+        <w:pStyle w:val="ListParagraph"/>
+        <w:numPr>
+          <w:ilvl w:val="1"/>
+          <w:numId w:val="11"/>
+        </w:numPr>
+      </w:pPr>
+      <w:proofErr w:type="spellStart"/>
+      <w:proofErr w:type="gramStart"/>
+      <w:r>
+        <w:t>pg</w:t>
+      </w:r>
+      <w:proofErr w:type="gramEnd"/>
+      <w:r>
+        <w:t>_ctl</w:t>
+      </w:r>
+      <w:proofErr w:type="spellEnd"/>
+      <w:r>
+        <w:t xml:space="preserve"> promote</w:t>
+      </w:r>
+    </w:p>
+    <w:p>
+      <w:pPr>
+        <w:pStyle w:val="ListParagraph"/>
+        <w:numPr>
+          <w:ilvl w:val="0"/>
+          <w:numId w:val="11"/>
+        </w:numPr>
+      </w:pPr>
+      <w:r>
+        <w:t xml:space="preserve">Do the </w:t>
+      </w:r>
+      <w:proofErr w:type="spellStart"/>
+      <w:r>
+        <w:t>ip</w:t>
+      </w:r>
+      <w:proofErr w:type="spellEnd"/>
+      <w:r>
+        <w:t xml:space="preserve"> change for snsworkflowdb.sns.gov (so it is now pointing to snsworkflowdb2.sns.gov server</w:t>
+      </w:r>
+    </w:p>
+    <w:p>
+      <w:pPr>
+        <w:pStyle w:val="ListParagraph"/>
+        <w:numPr>
+          <w:ilvl w:val="1"/>
+          <w:numId w:val="11"/>
+        </w:numPr>
+      </w:pPr>
+      <w:r>
+        <w:t xml:space="preserve">Note: not sure if </w:t>
+      </w:r>
+      <w:proofErr w:type="spellStart"/>
+      <w:r>
+        <w:t>postgresql</w:t>
+      </w:r>
+      <w:proofErr w:type="spellEnd"/>
+      <w:r>
+        <w:t xml:space="preserve"> will start accepting connections on the new interface or not (may require restart or something else).  If </w:t>
+      </w:r>
+      <w:proofErr w:type="spellStart"/>
+      <w:r>
+        <w:t>ip</w:t>
+      </w:r>
+      <w:proofErr w:type="spellEnd"/>
+      <w:r>
+        <w:t xml:space="preserve"> address (</w:t>
+      </w:r>
+      <w:proofErr w:type="spellStart"/>
+      <w:r>
+        <w:t>snsworkflowdb</w:t>
+      </w:r>
+      <w:proofErr w:type="spellEnd"/>
+      <w:r>
+        <w:t>) is the same as a pre-existing interface (snsworkflowdb2) then there should be no problem.  Problem may arise if introducing a new interface.  --- Needs tested</w:t>
+      </w:r>
+    </w:p>
+    <w:p>
+      <w:pPr>
+        <w:pStyle w:val="ListParagraph"/>
+        <w:numPr>
+          <w:ilvl w:val="0"/>
+          <w:numId w:val="11"/>
+        </w:numPr>
+      </w:pPr>
+      <w:r>
+        <w:t>Restart the brokers</w:t>
+      </w:r>
+    </w:p>
+    <w:p>
+      <w:pPr>
+        <w:pStyle w:val="ListParagraph"/>
+        <w:numPr>
+          <w:ilvl w:val="0"/>
+          <w:numId w:val="11"/>
+        </w:numPr>
+      </w:pPr>
+      <w:r>
+        <w:t>Carry on</w:t>
+      </w:r>
+    </w:p>
+    <w:p/>
+    <w:p>
+      <w:pPr>
+        <w:rPr>
+          <w:b/>
+        </w:rPr>
+      </w:pPr>
+      <w:r>
+        <w:rPr>
+          <w:b/>
+        </w:rPr>
+        <w:t>Restore Preliminary Outline when Master DB system failed and system is now running with the former Standby as Master</w:t>
+      </w:r>
+      <w:r>
+        <w:rPr>
+          <w:b/>
+        </w:rPr>
+        <w:t xml:space="preserve">  - DRAFT!</w:t>
+      </w:r>
+    </w:p>
+    <w:p>
+      <w:pPr>
+        <w:pStyle w:val="ListParagraph"/>
+        <w:numPr>
+          <w:ilvl w:val="0"/>
+          <w:numId w:val="12"/>
+        </w:numPr>
+      </w:pPr>
+      <w:r>
+        <w:t>From the former master (or a new server) copy the Master database</w:t>
+      </w:r>
+    </w:p>
+    <w:p>
+      <w:pPr>
+        <w:pStyle w:val="ListParagraph"/>
+        <w:numPr>
+          <w:ilvl w:val="1"/>
+          <w:numId w:val="12"/>
+        </w:numPr>
+      </w:pPr>
+      <w:r>
+        <w:t>Note: the Master is the current master (formerly standby)</w:t>
+      </w:r>
+    </w:p>
+    <w:p>
+      <w:pPr>
+        <w:pStyle w:val="ListParagraph"/>
+        <w:numPr>
+          <w:ilvl w:val="1"/>
+          <w:numId w:val="12"/>
+        </w:numPr>
+      </w:pPr>
+      <w:proofErr w:type="spellStart"/>
+      <w:proofErr w:type="gramStart"/>
+      <w:r>
+        <w:t>pg</w:t>
+      </w:r>
+      <w:proofErr w:type="gramEnd"/>
+      <w:r>
+        <w:t>_basebackup</w:t>
+      </w:r>
+      <w:proofErr w:type="spellEnd"/>
+      <w:r>
+        <w:t xml:space="preserve"> –D ./  –x </w:t>
+      </w:r>
+      <w:r>
+        <w:t>–P –v –U &lt;username&gt; -h &lt;host&gt;</w:t>
+      </w:r>
+    </w:p>
+    <w:p>
+      <w:pPr>
+        <w:pStyle w:val="ListParagraph"/>
+        <w:numPr>
+          <w:ilvl w:val="1"/>
+          <w:numId w:val="12"/>
+        </w:numPr>
+      </w:pPr>
+      <w:r>
+        <w:t>P</w:t>
+      </w:r>
+      <w:r>
+        <w:t>lace contents under the new Standby data directory</w:t>
+      </w:r>
+    </w:p>
+    <w:p>
+      <w:pPr>
+        <w:pStyle w:val="ListParagraph"/>
+        <w:numPr>
+          <w:ilvl w:val="0"/>
+          <w:numId w:val="12"/>
+        </w:numPr>
+      </w:pPr>
+      <w:r>
+        <w:t xml:space="preserve">Rename </w:t>
+      </w:r>
+      <w:proofErr w:type="spellStart"/>
+      <w:r>
+        <w:t>recovery.done</w:t>
+      </w:r>
+      <w:proofErr w:type="spellEnd"/>
+      <w:r>
+        <w:t xml:space="preserve"> to </w:t>
+      </w:r>
+      <w:proofErr w:type="spellStart"/>
+      <w:r>
+        <w:t>recovery.conf</w:t>
+      </w:r>
+      <w:proofErr w:type="spellEnd"/>
+      <w:r>
+        <w:t xml:space="preserve"> </w:t>
+      </w:r>
+    </w:p>
+    <w:p>
+      <w:pPr>
+        <w:pStyle w:val="ListParagraph"/>
+        <w:numPr>
+          <w:ilvl w:val="1"/>
+          <w:numId w:val="12"/>
+        </w:numPr>
+      </w:pPr>
+      <w:r>
+        <w:t xml:space="preserve">Note: may need to copy </w:t>
+      </w:r>
+      <w:proofErr w:type="spellStart"/>
+      <w:r>
+        <w:t>recover.done</w:t>
+      </w:r>
+      <w:proofErr w:type="spellEnd"/>
+      <w:r>
+        <w:t xml:space="preserve"> separately (not sure)</w:t>
+      </w:r>
+    </w:p>
+    <w:p>
+      <w:pPr>
+        <w:pStyle w:val="ListParagraph"/>
+        <w:numPr>
+          <w:ilvl w:val="0"/>
+          <w:numId w:val="12"/>
+        </w:numPr>
+      </w:pPr>
+      <w:r>
+        <w:t>Start the new Standby server</w:t>
+      </w:r>
+    </w:p>
+    <w:p>
+      <w:pPr>
+        <w:pStyle w:val="ListParagraph"/>
+        <w:numPr>
+          <w:ilvl w:val="0"/>
+          <w:numId w:val="12"/>
+        </w:numPr>
+      </w:pPr>
+      <w:bookmarkStart w:id="3" w:name="_GoBack"/>
+      <w:bookmarkEnd w:id="3"/>
+      <w:r>
+        <w:t>Check logs to see that streaming replication has begun</w:t>
+      </w:r>
+    </w:p>
+    <w:p>
+      <w:pPr>
+        <w:pStyle w:val="ListParagraph"/>
+        <w:ind w:left="1440"/>
+      </w:pPr>
+    </w:p>
+    <w:p/>
+    <w:p>
+      <w:pPr>
+        <w:pStyle w:val="ListParagraph"/>
+        <w:numPr>
+          <w:ilvl w:val="0"/>
+          <w:numId w:val="11"/>
+        </w:numPr>
         <w:rPr>
           <w:rFonts w:asciiTheme="majorHAnsi" w:eastAsiaTheme="majorEastAsia" w:hAnsiTheme="majorHAnsi" w:cstheme="majorBidi"/>
           <w:b/>
@@ -613,8 +1103,15 @@
         <w:pStyle w:val="ListParagraph"/>
         <w:ind w:firstLine="360"/>
       </w:pPr>
-      <w:r>
-        <w:t xml:space="preserve">postgresql.conf (not complete, just some highlighted ones) </w:t>
+      <w:proofErr w:type="spellStart"/>
+      <w:proofErr w:type="gramStart"/>
+      <w:r>
+        <w:t>postgresql.conf</w:t>
+      </w:r>
+      <w:proofErr w:type="spellEnd"/>
+      <w:proofErr w:type="gramEnd"/>
+      <w:r>
+        <w:t xml:space="preserve"> (not complete, just some highlighted ones) </w:t>
       </w:r>
     </w:p>
     <w:p>
@@ -625,8 +1122,18 @@
           <w:numId w:val="8"/>
         </w:numPr>
       </w:pPr>
-      <w:r>
-        <w:t>activate_archive_mode = on</w:t>
+      <w:proofErr w:type="spellStart"/>
+      <w:proofErr w:type="gramStart"/>
+      <w:r>
+        <w:t>activate</w:t>
+      </w:r>
+      <w:proofErr w:type="gramEnd"/>
+      <w:r>
+        <w:t>_archive_mode</w:t>
+      </w:r>
+      <w:proofErr w:type="spellEnd"/>
+      <w:r>
+        <w:t xml:space="preserve"> = on</w:t>
       </w:r>
     </w:p>
     <w:p>
@@ -637,8 +1144,18 @@
           <w:numId w:val="8"/>
         </w:numPr>
       </w:pPr>
-      <w:r>
-        <w:t>wal_keep_segments = 1000</w:t>
+      <w:proofErr w:type="spellStart"/>
+      <w:proofErr w:type="gramStart"/>
+      <w:r>
+        <w:t>wal</w:t>
+      </w:r>
+      <w:proofErr w:type="gramEnd"/>
+      <w:r>
+        <w:t>_keep_segments</w:t>
+      </w:r>
+      <w:proofErr w:type="spellEnd"/>
+      <w:r>
+        <w:t xml:space="preserve"> = 1000</w:t>
       </w:r>
     </w:p>
     <w:p>
@@ -670,8 +1187,21 @@
         <w:t>Copy the master to the</w:t>
       </w:r>
       <w:r>
-        <w:t xml:space="preserve"> slave data dir using pg_basebackup</w:t>
-      </w:r>
+        <w:t xml:space="preserve"> slave data </w:t>
+      </w:r>
+      <w:proofErr w:type="spellStart"/>
+      <w:r>
+        <w:t>dir</w:t>
+      </w:r>
+      <w:proofErr w:type="spellEnd"/>
+      <w:r>
+        <w:t xml:space="preserve"> using </w:t>
+      </w:r>
+      <w:proofErr w:type="spellStart"/>
+      <w:r>
+        <w:t>pg_basebackup</w:t>
+      </w:r>
+      <w:proofErr w:type="spellEnd"/>
     </w:p>
     <w:p>
       <w:pPr>
@@ -682,8 +1212,13 @@
         </w:numPr>
       </w:pPr>
       <w:r>
-        <w:t>Setup recovery.conf</w:t>
-      </w:r>
+        <w:t xml:space="preserve">Setup </w:t>
+      </w:r>
+      <w:proofErr w:type="spellStart"/>
+      <w:r>
+        <w:t>recovery.conf</w:t>
+      </w:r>
+      <w:proofErr w:type="spellEnd"/>
     </w:p>
     <w:p>
       <w:pPr>
@@ -694,7 +1229,23 @@
         </w:numPr>
       </w:pPr>
       <w:r>
-        <w:t>Keep recovery.conf as recovery.done on the master</w:t>
+        <w:t xml:space="preserve">Keep </w:t>
+      </w:r>
+      <w:proofErr w:type="spellStart"/>
+      <w:r>
+        <w:t>recovery.conf</w:t>
+      </w:r>
+      <w:proofErr w:type="spellEnd"/>
+      <w:r>
+        <w:t xml:space="preserve"> as </w:t>
+      </w:r>
+      <w:proofErr w:type="spellStart"/>
+      <w:r>
+        <w:t>recovery.done</w:t>
+      </w:r>
+      <w:proofErr w:type="spellEnd"/>
+      <w:r>
+        <w:t xml:space="preserve"> on the master</w:t>
       </w:r>
     </w:p>
     <w:p>
@@ -709,11 +1260,43 @@
       <w:r>
         <w:t>Command to get backup to create standby from</w:t>
       </w:r>
+      <w:r>
+        <w:t xml:space="preserve"> (This puts data in the current </w:t>
+      </w:r>
+      <w:proofErr w:type="gramStart"/>
+      <w:r>
+        <w:t>directory ./</w:t>
+      </w:r>
+      <w:proofErr w:type="gramEnd"/>
+      <w:r>
+        <w:t xml:space="preserve">.  This data needs to go in the Standby’s </w:t>
+      </w:r>
+      <w:proofErr w:type="spellStart"/>
+      <w:r>
+        <w:t>datadir</w:t>
+      </w:r>
+      <w:proofErr w:type="spellEnd"/>
+      <w:r>
+        <w:t>.  So you can execute this command there.)</w:t>
+      </w:r>
     </w:p>
     <w:p/>
     <w:p>
-      <w:r>
-        <w:t>pg_basebackup –D ./ -F tar –x –z –P –v –U &lt;username&gt; -h &lt;host&gt;</w:t>
+      <w:proofErr w:type="spellStart"/>
+      <w:proofErr w:type="gramStart"/>
+      <w:r>
+        <w:t>pg</w:t>
+      </w:r>
+      <w:proofErr w:type="gramEnd"/>
+      <w:r>
+        <w:t>_basebackup</w:t>
+      </w:r>
+      <w:proofErr w:type="spellEnd"/>
+      <w:r>
+        <w:t xml:space="preserve"> –D ./  –x</w:t>
+      </w:r>
+      <w:r>
+        <w:t xml:space="preserve"> –P –v –U &lt;username&gt; -h &lt;host&gt;</w:t>
       </w:r>
     </w:p>
     <w:p/>
@@ -742,8 +1325,15 @@
           <w:numId w:val="4"/>
         </w:numPr>
       </w:pPr>
-      <w:r>
-        <w:t xml:space="preserve">postgresql.conf (not complete, just some highlighted ones) </w:t>
+      <w:proofErr w:type="spellStart"/>
+      <w:proofErr w:type="gramStart"/>
+      <w:r>
+        <w:t>postgresql.conf</w:t>
+      </w:r>
+      <w:proofErr w:type="spellEnd"/>
+      <w:proofErr w:type="gramEnd"/>
+      <w:r>
+        <w:t xml:space="preserve"> (not complete, just some highlighted ones) </w:t>
       </w:r>
     </w:p>
     <w:p>
@@ -754,8 +1344,18 @@
           <w:numId w:val="4"/>
         </w:numPr>
       </w:pPr>
-      <w:r>
-        <w:t>activate_archive_mode = on</w:t>
+      <w:proofErr w:type="spellStart"/>
+      <w:proofErr w:type="gramStart"/>
+      <w:r>
+        <w:t>activate</w:t>
+      </w:r>
+      <w:proofErr w:type="gramEnd"/>
+      <w:r>
+        <w:t>_archive_mode</w:t>
+      </w:r>
+      <w:proofErr w:type="spellEnd"/>
+      <w:r>
+        <w:t xml:space="preserve"> = on</w:t>
       </w:r>
     </w:p>
     <w:p>
@@ -766,8 +1366,18 @@
           <w:numId w:val="4"/>
         </w:numPr>
       </w:pPr>
-      <w:r>
-        <w:t>wal_keep_segments = 1000</w:t>
+      <w:proofErr w:type="spellStart"/>
+      <w:proofErr w:type="gramStart"/>
+      <w:r>
+        <w:t>wal</w:t>
+      </w:r>
+      <w:proofErr w:type="gramEnd"/>
+      <w:r>
+        <w:t>_keep_segments</w:t>
+      </w:r>
+      <w:proofErr w:type="spellEnd"/>
+      <w:r>
+        <w:t xml:space="preserve"> = 1000</w:t>
       </w:r>
     </w:p>
     <w:p>
@@ -797,6 +1407,7 @@
         <w:t xml:space="preserve">Set </w:t>
       </w:r>
       <w:hyperlink r:id="rId10" w:anchor="GUC-SYNCHRONOUS-STANDBY-NAMES" w:history="1">
+        <w:proofErr w:type="spellStart"/>
         <w:r>
           <w:rPr>
             <w:rStyle w:val="Hyperlink"/>
@@ -804,12 +1415,27 @@
           </w:rPr>
           <w:t>synchronous_standby_names</w:t>
         </w:r>
+        <w:proofErr w:type="spellEnd"/>
       </w:hyperlink>
       <w:r>
         <w:rPr>
           <w:rFonts w:eastAsia="Times New Roman" w:cs="Times New Roman"/>
         </w:rPr>
-        <w:t xml:space="preserve"> to a non-null value.  And synchronous_write to ‘on’</w:t>
+        <w:t xml:space="preserve"> to a non-null value.  And </w:t>
+      </w:r>
+      <w:proofErr w:type="spellStart"/>
+      <w:r>
+        <w:rPr>
+          <w:rFonts w:eastAsia="Times New Roman" w:cs="Times New Roman"/>
+        </w:rPr>
+        <w:t>synchronous_write</w:t>
+      </w:r>
+      <w:proofErr w:type="spellEnd"/>
+      <w:r>
+        <w:rPr>
+          <w:rFonts w:eastAsia="Times New Roman" w:cs="Times New Roman"/>
+        </w:rPr>
+        <w:t xml:space="preserve"> to ‘on’</w:t>
       </w:r>
     </w:p>
     <w:p>
@@ -824,10 +1450,34 @@
         <w:ind w:left="0"/>
       </w:pPr>
       <w:r>
-        <w:t>Tested and this works.  If the standby goes down the db stops until it returns.  You can have more than one and only one has to confirm the write.  But if sync  replication is enabled</w:t>
-      </w:r>
-      <w:r>
-        <w:t xml:space="preserve"> you cannot continue with a single master server.  Async replication may be sufficient for our use.</w:t>
+        <w:t xml:space="preserve">Tested and this works.  If the standby goes down the </w:t>
+      </w:r>
+      <w:proofErr w:type="spellStart"/>
+      <w:r>
+        <w:t>db</w:t>
+      </w:r>
+      <w:proofErr w:type="spellEnd"/>
+      <w:r>
+        <w:t xml:space="preserve"> stops until it returns.  You can have more than one and only one has to confirm the write.  But if </w:t>
+      </w:r>
+      <w:proofErr w:type="gramStart"/>
+      <w:r>
+        <w:t>sync  replication</w:t>
+      </w:r>
+      <w:proofErr w:type="gramEnd"/>
+      <w:r>
+        <w:t xml:space="preserve"> is enabled</w:t>
+      </w:r>
+      <w:r>
+        <w:t xml:space="preserve"> you cannot continue with a single master server.  </w:t>
+      </w:r>
+      <w:proofErr w:type="spellStart"/>
+      <w:r>
+        <w:t>Async</w:t>
+      </w:r>
+      <w:proofErr w:type="spellEnd"/>
+      <w:r>
+        <w:t xml:space="preserve"> replication may be sufficient for our use.</w:t>
       </w:r>
     </w:p>
     <w:p>
@@ -905,14 +1555,55 @@
         <w:rPr>
           <w:b/>
         </w:rPr>
-        <w:t>Using Postgresql as persistent amq store</w:t>
+        <w:t xml:space="preserve">Using </w:t>
+      </w:r>
+      <w:proofErr w:type="spellStart"/>
+      <w:r>
+        <w:rPr>
+          <w:b/>
+        </w:rPr>
+        <w:t>Postgresql</w:t>
+      </w:r>
+      <w:proofErr w:type="spellEnd"/>
+      <w:r>
+        <w:rPr>
+          <w:b/>
+        </w:rPr>
+        <w:t xml:space="preserve"> as persistent </w:t>
+      </w:r>
+      <w:proofErr w:type="spellStart"/>
+      <w:r>
+        <w:rPr>
+          <w:b/>
+        </w:rPr>
+        <w:t>amq</w:t>
+      </w:r>
+      <w:proofErr w:type="spellEnd"/>
+      <w:r>
+        <w:rPr>
+          <w:b/>
+        </w:rPr>
+        <w:t xml:space="preserve"> store</w:t>
       </w:r>
     </w:p>
     <w:p/>
     <w:p>
       <w:r>
-        <w:t>To create a postgres database for activemq</w:t>
-      </w:r>
+        <w:t xml:space="preserve">To create a </w:t>
+      </w:r>
+      <w:proofErr w:type="spellStart"/>
+      <w:r>
+        <w:t>postgres</w:t>
+      </w:r>
+      <w:proofErr w:type="spellEnd"/>
+      <w:r>
+        <w:t xml:space="preserve"> database for </w:t>
+      </w:r>
+      <w:proofErr w:type="spellStart"/>
+      <w:r>
+        <w:t>activemq</w:t>
+      </w:r>
+      <w:proofErr w:type="spellEnd"/>
     </w:p>
     <w:p>
       <w:r>
@@ -938,14 +1629,30 @@
         <w:rPr>
           <w:b/>
         </w:rPr>
-        <w:t>Setup PostgreSQL</w:t>
-      </w:r>
+        <w:t xml:space="preserve">Setup </w:t>
+      </w:r>
+      <w:proofErr w:type="spellStart"/>
       <w:r>
         <w:rPr>
           <w:b/>
         </w:rPr>
-        <w:t xml:space="preserve"> database for activemq</w:t>
-      </w:r>
+        <w:t>PostgreSQL</w:t>
+      </w:r>
+      <w:proofErr w:type="spellEnd"/>
+      <w:r>
+        <w:rPr>
+          <w:b/>
+        </w:rPr>
+        <w:t xml:space="preserve"> database for </w:t>
+      </w:r>
+      <w:proofErr w:type="spellStart"/>
+      <w:r>
+        <w:rPr>
+          <w:b/>
+        </w:rPr>
+        <w:t>activemq</w:t>
+      </w:r>
+      <w:proofErr w:type="spellEnd"/>
     </w:p>
     <w:p>
       <w:pPr>
@@ -962,17 +1669,39 @@
           <w:numId w:val="5"/>
         </w:numPr>
       </w:pPr>
-      <w:r>
-        <w:t>become user postgres</w:t>
-      </w:r>
-    </w:p>
-    <w:p>
-      <w:pPr>
-        <w:pStyle w:val="ListParagraph"/>
-      </w:pPr>
-      <w:r>
-        <w:t>su - postgres</w:t>
-      </w:r>
+      <w:proofErr w:type="gramStart"/>
+      <w:r>
+        <w:t>become</w:t>
+      </w:r>
+      <w:proofErr w:type="gramEnd"/>
+      <w:r>
+        <w:t xml:space="preserve"> user </w:t>
+      </w:r>
+      <w:proofErr w:type="spellStart"/>
+      <w:r>
+        <w:t>postgres</w:t>
+      </w:r>
+      <w:proofErr w:type="spellEnd"/>
+    </w:p>
+    <w:p>
+      <w:pPr>
+        <w:pStyle w:val="ListParagraph"/>
+      </w:pPr>
+      <w:proofErr w:type="spellStart"/>
+      <w:proofErr w:type="gramStart"/>
+      <w:r>
+        <w:t>su</w:t>
+      </w:r>
+      <w:proofErr w:type="spellEnd"/>
+      <w:proofErr w:type="gramEnd"/>
+      <w:r>
+        <w:t xml:space="preserve"> - </w:t>
+      </w:r>
+      <w:proofErr w:type="spellStart"/>
+      <w:r>
+        <w:t>postgres</w:t>
+      </w:r>
+      <w:proofErr w:type="spellEnd"/>
     </w:p>
     <w:p>
       <w:pPr>
@@ -983,16 +1712,34 @@
         </w:numPr>
       </w:pPr>
       <w:r>
-        <w:t>Create a database called activemq-db</w:t>
-      </w:r>
+        <w:t xml:space="preserve">Create a database called </w:t>
+      </w:r>
+      <w:proofErr w:type="spellStart"/>
+      <w:r>
+        <w:t>activemq-db</w:t>
+      </w:r>
+      <w:proofErr w:type="spellEnd"/>
     </w:p>
     <w:p>
       <w:pPr>
         <w:ind w:left="720"/>
       </w:pPr>
       <w:r>
-        <w:t>$ created activemq-db</w:t>
-      </w:r>
+        <w:t xml:space="preserve">$ </w:t>
+      </w:r>
+      <w:proofErr w:type="gramStart"/>
+      <w:r>
+        <w:t>created</w:t>
+      </w:r>
+      <w:proofErr w:type="gramEnd"/>
+      <w:r>
+        <w:t xml:space="preserve"> </w:t>
+      </w:r>
+      <w:proofErr w:type="spellStart"/>
+      <w:r>
+        <w:t>activemq-db</w:t>
+      </w:r>
+      <w:proofErr w:type="spellEnd"/>
     </w:p>
     <w:p>
       <w:pPr>
@@ -1002,17 +1749,50 @@
           <w:numId w:val="5"/>
         </w:numPr>
       </w:pPr>
-      <w:r>
-        <w:t>login to the db as the admin user (i.e. postgres)</w:t>
+      <w:proofErr w:type="gramStart"/>
+      <w:r>
+        <w:t>login</w:t>
+      </w:r>
+      <w:proofErr w:type="gramEnd"/>
+      <w:r>
+        <w:t xml:space="preserve"> to the </w:t>
+      </w:r>
+      <w:proofErr w:type="spellStart"/>
+      <w:r>
+        <w:t>db</w:t>
+      </w:r>
+      <w:proofErr w:type="spellEnd"/>
+      <w:r>
+        <w:t xml:space="preserve"> as the admin user (i.e. </w:t>
+      </w:r>
+      <w:proofErr w:type="spellStart"/>
+      <w:r>
+        <w:t>postgres</w:t>
+      </w:r>
+      <w:proofErr w:type="spellEnd"/>
+      <w:r>
+        <w:t>)</w:t>
       </w:r>
     </w:p>
     <w:p>
       <w:pPr>
         <w:ind w:left="720"/>
       </w:pPr>
-      <w:r>
-        <w:t>psql activemq-db</w:t>
-      </w:r>
+      <w:proofErr w:type="spellStart"/>
+      <w:proofErr w:type="gramStart"/>
+      <w:r>
+        <w:t>psql</w:t>
+      </w:r>
+      <w:proofErr w:type="spellEnd"/>
+      <w:proofErr w:type="gramEnd"/>
+      <w:r>
+        <w:t xml:space="preserve"> </w:t>
+      </w:r>
+      <w:proofErr w:type="spellStart"/>
+      <w:r>
+        <w:t>activemq-db</w:t>
+      </w:r>
+      <w:proofErr w:type="spellEnd"/>
     </w:p>
     <w:p>
       <w:pPr>
@@ -1042,9 +1822,19 @@
           <w:numId w:val="5"/>
         </w:numPr>
       </w:pPr>
-      <w:r>
-        <w:t>set password for user postgres</w:t>
-      </w:r>
+      <w:proofErr w:type="gramStart"/>
+      <w:r>
+        <w:t>set</w:t>
+      </w:r>
+      <w:proofErr w:type="gramEnd"/>
+      <w:r>
+        <w:t xml:space="preserve"> password for user </w:t>
+      </w:r>
+      <w:proofErr w:type="spellStart"/>
+      <w:r>
+        <w:t>postgres</w:t>
+      </w:r>
+      <w:proofErr w:type="spellEnd"/>
       <w:r>
         <w:t xml:space="preserve">  </w:t>
       </w:r>
@@ -1053,12 +1843,35 @@
       <w:pPr>
         <w:pStyle w:val="ListParagraph"/>
       </w:pPr>
-      <w:r>
-        <w:t>activemq-db=&gt; alter us</w:t>
-      </w:r>
-      <w:r>
-        <w:t>er postgresql with password 'postgres</w:t>
-      </w:r>
+      <w:proofErr w:type="spellStart"/>
+      <w:proofErr w:type="gramStart"/>
+      <w:r>
+        <w:t>activemq</w:t>
+      </w:r>
+      <w:proofErr w:type="gramEnd"/>
+      <w:r>
+        <w:t>-db</w:t>
+      </w:r>
+      <w:proofErr w:type="spellEnd"/>
+      <w:r>
+        <w:t>=&gt; alter us</w:t>
+      </w:r>
+      <w:r>
+        <w:t xml:space="preserve">er </w:t>
+      </w:r>
+      <w:proofErr w:type="spellStart"/>
+      <w:r>
+        <w:t>postgresql</w:t>
+      </w:r>
+      <w:proofErr w:type="spellEnd"/>
+      <w:r>
+        <w:t xml:space="preserve"> with password '</w:t>
+      </w:r>
+      <w:proofErr w:type="spellStart"/>
+      <w:r>
+        <w:t>postgres</w:t>
+      </w:r>
+      <w:proofErr w:type="spellEnd"/>
       <w:r>
         <w:t>';</w:t>
       </w:r>
@@ -1071,23 +1884,59 @@
           <w:numId w:val="5"/>
         </w:numPr>
       </w:pPr>
-      <w:r>
-        <w:t>create activemq user</w:t>
-      </w:r>
-    </w:p>
-    <w:p>
-      <w:pPr>
-        <w:pStyle w:val="ListParagraph"/>
-      </w:pPr>
+      <w:proofErr w:type="gramStart"/>
+      <w:r>
+        <w:t>create</w:t>
+      </w:r>
+      <w:proofErr w:type="gramEnd"/>
       <w:r>
         <w:t xml:space="preserve"> </w:t>
       </w:r>
-      <w:r>
-        <w:t>activemq-db=&gt; create</w:t>
-      </w:r>
-      <w:r>
-        <w:t xml:space="preserve"> user activemq with password 'activemq</w:t>
-      </w:r>
+      <w:proofErr w:type="spellStart"/>
+      <w:r>
+        <w:t>activemq</w:t>
+      </w:r>
+      <w:proofErr w:type="spellEnd"/>
+      <w:r>
+        <w:t xml:space="preserve"> user</w:t>
+      </w:r>
+    </w:p>
+    <w:p>
+      <w:pPr>
+        <w:pStyle w:val="ListParagraph"/>
+      </w:pPr>
+      <w:r>
+        <w:t xml:space="preserve"> </w:t>
+      </w:r>
+      <w:proofErr w:type="spellStart"/>
+      <w:proofErr w:type="gramStart"/>
+      <w:r>
+        <w:t>activemq</w:t>
+      </w:r>
+      <w:proofErr w:type="gramEnd"/>
+      <w:r>
+        <w:t>-db</w:t>
+      </w:r>
+      <w:proofErr w:type="spellEnd"/>
+      <w:r>
+        <w:t>=&gt; create</w:t>
+      </w:r>
+      <w:r>
+        <w:t xml:space="preserve"> user </w:t>
+      </w:r>
+      <w:proofErr w:type="spellStart"/>
+      <w:r>
+        <w:t>activemq</w:t>
+      </w:r>
+      <w:proofErr w:type="spellEnd"/>
+      <w:r>
+        <w:t xml:space="preserve"> with password '</w:t>
+      </w:r>
+      <w:proofErr w:type="spellStart"/>
+      <w:r>
+        <w:t>activemq</w:t>
+      </w:r>
+      <w:proofErr w:type="spellEnd"/>
       <w:r>
         <w:t>;</w:t>
       </w:r>
@@ -1101,15 +1950,30 @@
         </w:numPr>
       </w:pPr>
       <w:r>
-        <w:t>Exit psql</w:t>
-      </w:r>
-    </w:p>
-    <w:p>
-      <w:pPr>
-        <w:pStyle w:val="ListParagraph"/>
-      </w:pPr>
-      <w:r>
-        <w:t>activemq-db=&gt; \q</w:t>
+        <w:t xml:space="preserve">Exit </w:t>
+      </w:r>
+      <w:proofErr w:type="spellStart"/>
+      <w:r>
+        <w:t>psql</w:t>
+      </w:r>
+      <w:proofErr w:type="spellEnd"/>
+    </w:p>
+    <w:p>
+      <w:pPr>
+        <w:pStyle w:val="ListParagraph"/>
+      </w:pPr>
+      <w:proofErr w:type="spellStart"/>
+      <w:proofErr w:type="gramStart"/>
+      <w:r>
+        <w:t>activemq</w:t>
+      </w:r>
+      <w:proofErr w:type="gramEnd"/>
+      <w:r>
+        <w:t>-db</w:t>
+      </w:r>
+      <w:proofErr w:type="spellEnd"/>
+      <w:r>
+        <w:t>=&gt; \q</w:t>
       </w:r>
     </w:p>
     <w:p>
@@ -1121,8 +1985,37 @@
         </w:numPr>
       </w:pPr>
       <w:r>
-        <w:t>Edit pg_hba.conf file to allow activemq user acess to the activemq-db</w:t>
-      </w:r>
+        <w:t xml:space="preserve">Edit </w:t>
+      </w:r>
+      <w:proofErr w:type="spellStart"/>
+      <w:r>
+        <w:t>pg_hba.conf</w:t>
+      </w:r>
+      <w:proofErr w:type="spellEnd"/>
+      <w:r>
+        <w:t xml:space="preserve"> file to allow </w:t>
+      </w:r>
+      <w:proofErr w:type="spellStart"/>
+      <w:r>
+        <w:t>activemq</w:t>
+      </w:r>
+      <w:proofErr w:type="spellEnd"/>
+      <w:r>
+        <w:t xml:space="preserve"> user </w:t>
+      </w:r>
+      <w:proofErr w:type="spellStart"/>
+      <w:r>
+        <w:t>acess</w:t>
+      </w:r>
+      <w:proofErr w:type="spellEnd"/>
+      <w:r>
+        <w:t xml:space="preserve"> to the </w:t>
+      </w:r>
+      <w:proofErr w:type="spellStart"/>
+      <w:r>
+        <w:t>activemq-db</w:t>
+      </w:r>
+      <w:proofErr w:type="spellEnd"/>
     </w:p>
     <w:p>
       <w:pPr>
@@ -1149,26 +2042,42 @@
         <w:rPr>
           <w:rFonts w:ascii="Courier New" w:hAnsi="Courier New"/>
         </w:rPr>
-        <w:t># for streaming replication</w:t>
-      </w:r>
-    </w:p>
-    <w:p>
-      <w:pPr>
-        <w:pStyle w:val="ListParagraph"/>
+        <w:t xml:space="preserve"># </w:t>
+      </w:r>
+      <w:proofErr w:type="gramStart"/>
+      <w:r>
         <w:rPr>
           <w:rFonts w:ascii="Courier New" w:hAnsi="Courier New"/>
-          <w:sz w:val="20"/>
-          <w:szCs w:val="20"/>
-        </w:rPr>
-      </w:pPr>
+        </w:rPr>
+        <w:t>for</w:t>
+      </w:r>
+      <w:proofErr w:type="gramEnd"/>
       <w:r>
         <w:rPr>
           <w:rFonts w:ascii="Courier New" w:hAnsi="Courier New"/>
+        </w:rPr>
+        <w:t xml:space="preserve"> streaming replication</w:t>
+      </w:r>
+    </w:p>
+    <w:p>
+      <w:pPr>
+        <w:pStyle w:val="ListParagraph"/>
+        <w:rPr>
+          <w:rFonts w:ascii="Courier New" w:hAnsi="Courier New"/>
+          <w:sz w:val="20"/>
+          <w:szCs w:val="20"/>
+        </w:rPr>
+      </w:pPr>
+      <w:proofErr w:type="gramStart"/>
+      <w:r>
+        <w:rPr>
+          <w:rFonts w:ascii="Courier New" w:hAnsi="Courier New"/>
           <w:sz w:val="20"/>
           <w:szCs w:val="20"/>
         </w:rPr>
         <w:t>host</w:t>
       </w:r>
+      <w:proofErr w:type="gramEnd"/>
       <w:r>
         <w:rPr>
           <w:rFonts w:ascii="Courier New" w:hAnsi="Courier New"/>
@@ -1193,20 +2102,30 @@
         </w:rPr>
         <w:t xml:space="preserve"> </w:t>
       </w:r>
+      <w:proofErr w:type="spellStart"/>
       <w:r>
         <w:rPr>
           <w:rFonts w:ascii="Courier New" w:hAnsi="Courier New"/>
           <w:sz w:val="20"/>
           <w:szCs w:val="20"/>
         </w:rPr>
-        <w:t xml:space="preserve">replication 172.16.162.1/32   </w:t>
-      </w:r>
+        <w:t>replication</w:t>
+      </w:r>
+      <w:proofErr w:type="spellEnd"/>
       <w:r>
         <w:rPr>
           <w:rFonts w:ascii="Courier New" w:hAnsi="Courier New"/>
           <w:sz w:val="20"/>
           <w:szCs w:val="20"/>
         </w:rPr>
+        <w:t xml:space="preserve"> 172.16.162.1/32   </w:t>
+      </w:r>
+      <w:r>
+        <w:rPr>
+          <w:rFonts w:ascii="Courier New" w:hAnsi="Courier New"/>
+          <w:sz w:val="20"/>
+          <w:szCs w:val="20"/>
+        </w:rPr>
         <w:t xml:space="preserve">      </w:t>
       </w:r>
       <w:r>
@@ -1227,20 +2146,30 @@
           <w:szCs w:val="20"/>
         </w:rPr>
       </w:pPr>
+      <w:proofErr w:type="gramStart"/>
       <w:r>
         <w:rPr>
           <w:rFonts w:ascii="Courier New" w:hAnsi="Courier New"/>
           <w:sz w:val="20"/>
           <w:szCs w:val="20"/>
         </w:rPr>
-        <w:t xml:space="preserve">host  </w:t>
-      </w:r>
+        <w:t>host</w:t>
+      </w:r>
+      <w:proofErr w:type="gramEnd"/>
       <w:r>
         <w:rPr>
           <w:rFonts w:ascii="Courier New" w:hAnsi="Courier New"/>
           <w:sz w:val="20"/>
           <w:szCs w:val="20"/>
         </w:rPr>
+        <w:t xml:space="preserve">  </w:t>
+      </w:r>
+      <w:r>
+        <w:rPr>
+          <w:rFonts w:ascii="Courier New" w:hAnsi="Courier New"/>
+          <w:sz w:val="20"/>
+          <w:szCs w:val="20"/>
+        </w:rPr>
         <w:t xml:space="preserve">all        </w:t>
       </w:r>
       <w:r>
@@ -1249,34 +2178,80 @@
           <w:sz w:val="20"/>
           <w:szCs w:val="20"/>
         </w:rPr>
-        <w:t xml:space="preserve">  p</w:t>
-      </w:r>
+        <w:t xml:space="preserve">  </w:t>
+      </w:r>
+      <w:proofErr w:type="spellStart"/>
       <w:r>
         <w:rPr>
           <w:rFonts w:ascii="Courier New" w:hAnsi="Courier New"/>
           <w:sz w:val="20"/>
           <w:szCs w:val="20"/>
         </w:rPr>
-        <w:t>ostgres    172.16.162.1/32         md5</w:t>
-      </w:r>
-    </w:p>
-    <w:p>
-      <w:pPr>
-        <w:pStyle w:val="ListParagraph"/>
+        <w:t>p</w:t>
+      </w:r>
+      <w:r>
         <w:rPr>
           <w:rFonts w:ascii="Courier New" w:hAnsi="Courier New"/>
           <w:sz w:val="20"/>
           <w:szCs w:val="20"/>
         </w:rPr>
-      </w:pPr>
+        <w:t>ostgres</w:t>
+      </w:r>
+      <w:proofErr w:type="spellEnd"/>
       <w:r>
         <w:rPr>
           <w:rFonts w:ascii="Courier New" w:hAnsi="Courier New"/>
           <w:sz w:val="20"/>
           <w:szCs w:val="20"/>
         </w:rPr>
-        <w:t># for activemq</w:t>
-      </w:r>
+        <w:t xml:space="preserve">    172.16.162.1/32         md5</w:t>
+      </w:r>
+    </w:p>
+    <w:p>
+      <w:pPr>
+        <w:pStyle w:val="ListParagraph"/>
+        <w:rPr>
+          <w:rFonts w:ascii="Courier New" w:hAnsi="Courier New"/>
+          <w:sz w:val="20"/>
+          <w:szCs w:val="20"/>
+        </w:rPr>
+      </w:pPr>
+      <w:r>
+        <w:rPr>
+          <w:rFonts w:ascii="Courier New" w:hAnsi="Courier New"/>
+          <w:sz w:val="20"/>
+          <w:szCs w:val="20"/>
+        </w:rPr>
+        <w:t xml:space="preserve"># </w:t>
+      </w:r>
+      <w:proofErr w:type="gramStart"/>
+      <w:r>
+        <w:rPr>
+          <w:rFonts w:ascii="Courier New" w:hAnsi="Courier New"/>
+          <w:sz w:val="20"/>
+          <w:szCs w:val="20"/>
+        </w:rPr>
+        <w:t>for</w:t>
+      </w:r>
+      <w:proofErr w:type="gramEnd"/>
+      <w:r>
+        <w:rPr>
+          <w:rFonts w:ascii="Courier New" w:hAnsi="Courier New"/>
+          <w:sz w:val="20"/>
+          <w:szCs w:val="20"/>
+        </w:rPr>
+        <w:t xml:space="preserve"> </w:t>
+      </w:r>
+      <w:proofErr w:type="spellStart"/>
+      <w:r>
+        <w:rPr>
+          <w:rFonts w:ascii="Courier New" w:hAnsi="Courier New"/>
+          <w:sz w:val="20"/>
+          <w:szCs w:val="20"/>
+        </w:rPr>
+        <w:t>activemq</w:t>
+      </w:r>
+      <w:proofErr w:type="spellEnd"/>
     </w:p>
     <w:p>
       <w:pPr>
@@ -1288,6 +2263,7 @@
           <w:szCs w:val="20"/>
         </w:rPr>
       </w:pPr>
+      <w:proofErr w:type="gramStart"/>
       <w:r>
         <w:rPr>
           <w:rFonts w:ascii="Courier New" w:hAnsi="Courier New"/>
@@ -1295,19 +2271,19 @@
           <w:sz w:val="20"/>
           <w:szCs w:val="20"/>
         </w:rPr>
-        <w:t>host  activemq-db   activemq   172.16.162.1/32         md5</w:t>
-      </w:r>
-    </w:p>
-    <w:p>
-      <w:pPr>
-        <w:pStyle w:val="ListParagraph"/>
+        <w:t>host</w:t>
+      </w:r>
+      <w:proofErr w:type="gramEnd"/>
+      <w:r>
         <w:rPr>
           <w:rFonts w:ascii="Courier New" w:hAnsi="Courier New"/>
           <w:color w:val="1F497D" w:themeColor="text2"/>
           <w:sz w:val="20"/>
           <w:szCs w:val="20"/>
         </w:rPr>
-      </w:pPr>
+        <w:t xml:space="preserve">  </w:t>
+      </w:r>
+      <w:proofErr w:type="spellStart"/>
       <w:r>
         <w:rPr>
           <w:rFonts w:ascii="Courier New" w:hAnsi="Courier New"/>
@@ -1315,19 +2291,19 @@
           <w:sz w:val="20"/>
           <w:szCs w:val="20"/>
         </w:rPr>
-        <w:t>host  activemq-db   activemq   172.16.162.177/32       md5</w:t>
-      </w:r>
-    </w:p>
-    <w:p>
-      <w:pPr>
-        <w:pStyle w:val="ListParagraph"/>
+        <w:t>activemq-db</w:t>
+      </w:r>
+      <w:proofErr w:type="spellEnd"/>
+      <w:r>
         <w:rPr>
           <w:rFonts w:ascii="Courier New" w:hAnsi="Courier New"/>
           <w:color w:val="1F497D" w:themeColor="text2"/>
           <w:sz w:val="20"/>
           <w:szCs w:val="20"/>
         </w:rPr>
-      </w:pPr>
+        <w:t xml:space="preserve">   </w:t>
+      </w:r>
+      <w:proofErr w:type="spellStart"/>
       <w:r>
         <w:rPr>
           <w:rFonts w:ascii="Courier New" w:hAnsi="Courier New"/>
@@ -1335,43 +2311,249 @@
           <w:sz w:val="20"/>
           <w:szCs w:val="20"/>
         </w:rPr>
-        <w:t>local activemq-db   all                                trust</w:t>
-      </w:r>
-    </w:p>
-    <w:p>
-      <w:pPr>
-        <w:pStyle w:val="ListParagraph"/>
+        <w:t>activemq</w:t>
+      </w:r>
+      <w:proofErr w:type="spellEnd"/>
+      <w:r>
         <w:rPr>
           <w:rFonts w:ascii="Courier New" w:hAnsi="Courier New"/>
-          <w:sz w:val="20"/>
-          <w:szCs w:val="20"/>
-        </w:rPr>
-      </w:pPr>
-      <w:r>
+          <w:color w:val="1F497D" w:themeColor="text2"/>
+          <w:sz w:val="20"/>
+          <w:szCs w:val="20"/>
+        </w:rPr>
+        <w:t xml:space="preserve">   172.16.162.1/32         md5</w:t>
+      </w:r>
+    </w:p>
+    <w:p>
+      <w:pPr>
+        <w:pStyle w:val="ListParagraph"/>
         <w:rPr>
           <w:rFonts w:ascii="Courier New" w:hAnsi="Courier New"/>
-          <w:sz w:val="20"/>
-          <w:szCs w:val="20"/>
-        </w:rPr>
-        <w:t># for reporting_db</w:t>
-      </w:r>
-    </w:p>
-    <w:p>
-      <w:pPr>
-        <w:pStyle w:val="ListParagraph"/>
+          <w:color w:val="1F497D" w:themeColor="text2"/>
+          <w:sz w:val="20"/>
+          <w:szCs w:val="20"/>
+        </w:rPr>
+      </w:pPr>
+      <w:proofErr w:type="gramStart"/>
+      <w:r>
         <w:rPr>
           <w:rFonts w:ascii="Courier New" w:hAnsi="Courier New"/>
-          <w:sz w:val="20"/>
-          <w:szCs w:val="20"/>
-        </w:rPr>
-      </w:pPr>
+          <w:color w:val="1F497D" w:themeColor="text2"/>
+          <w:sz w:val="20"/>
+          <w:szCs w:val="20"/>
+        </w:rPr>
+        <w:t>host</w:t>
+      </w:r>
+      <w:proofErr w:type="gramEnd"/>
       <w:r>
         <w:rPr>
           <w:rFonts w:ascii="Courier New" w:hAnsi="Courier New"/>
-          <w:sz w:val="20"/>
-          <w:szCs w:val="20"/>
-        </w:rPr>
-        <w:t>host  reporting_db  icat       172.16.162.177/32       md5</w:t>
+          <w:color w:val="1F497D" w:themeColor="text2"/>
+          <w:sz w:val="20"/>
+          <w:szCs w:val="20"/>
+        </w:rPr>
+        <w:t xml:space="preserve">  </w:t>
+      </w:r>
+      <w:proofErr w:type="spellStart"/>
+      <w:r>
+        <w:rPr>
+          <w:rFonts w:ascii="Courier New" w:hAnsi="Courier New"/>
+          <w:color w:val="1F497D" w:themeColor="text2"/>
+          <w:sz w:val="20"/>
+          <w:szCs w:val="20"/>
+        </w:rPr>
+        <w:t>activemq-db</w:t>
+      </w:r>
+      <w:proofErr w:type="spellEnd"/>
+      <w:r>
+        <w:rPr>
+          <w:rFonts w:ascii="Courier New" w:hAnsi="Courier New"/>
+          <w:color w:val="1F497D" w:themeColor="text2"/>
+          <w:sz w:val="20"/>
+          <w:szCs w:val="20"/>
+        </w:rPr>
+        <w:t xml:space="preserve">   </w:t>
+      </w:r>
+      <w:proofErr w:type="spellStart"/>
+      <w:r>
+        <w:rPr>
+          <w:rFonts w:ascii="Courier New" w:hAnsi="Courier New"/>
+          <w:color w:val="1F497D" w:themeColor="text2"/>
+          <w:sz w:val="20"/>
+          <w:szCs w:val="20"/>
+        </w:rPr>
+        <w:t>activemq</w:t>
+      </w:r>
+      <w:proofErr w:type="spellEnd"/>
+      <w:r>
+        <w:rPr>
+          <w:rFonts w:ascii="Courier New" w:hAnsi="Courier New"/>
+          <w:color w:val="1F497D" w:themeColor="text2"/>
+          <w:sz w:val="20"/>
+          <w:szCs w:val="20"/>
+        </w:rPr>
+        <w:t xml:space="preserve">   172.16.162.177/32       md5</w:t>
+      </w:r>
+    </w:p>
+    <w:p>
+      <w:pPr>
+        <w:pStyle w:val="ListParagraph"/>
+        <w:rPr>
+          <w:rFonts w:ascii="Courier New" w:hAnsi="Courier New"/>
+          <w:color w:val="1F497D" w:themeColor="text2"/>
+          <w:sz w:val="20"/>
+          <w:szCs w:val="20"/>
+        </w:rPr>
+      </w:pPr>
+      <w:proofErr w:type="gramStart"/>
+      <w:r>
+        <w:rPr>
+          <w:rFonts w:ascii="Courier New" w:hAnsi="Courier New"/>
+          <w:color w:val="1F497D" w:themeColor="text2"/>
+          <w:sz w:val="20"/>
+          <w:szCs w:val="20"/>
+        </w:rPr>
+        <w:t>local</w:t>
+      </w:r>
+      <w:proofErr w:type="gramEnd"/>
+      <w:r>
+        <w:rPr>
+          <w:rFonts w:ascii="Courier New" w:hAnsi="Courier New"/>
+          <w:color w:val="1F497D" w:themeColor="text2"/>
+          <w:sz w:val="20"/>
+          <w:szCs w:val="20"/>
+        </w:rPr>
+        <w:t xml:space="preserve"> </w:t>
+      </w:r>
+      <w:proofErr w:type="spellStart"/>
+      <w:r>
+        <w:rPr>
+          <w:rFonts w:ascii="Courier New" w:hAnsi="Courier New"/>
+          <w:color w:val="1F497D" w:themeColor="text2"/>
+          <w:sz w:val="20"/>
+          <w:szCs w:val="20"/>
+        </w:rPr>
+        <w:t>activemq-db</w:t>
+      </w:r>
+      <w:proofErr w:type="spellEnd"/>
+      <w:r>
+        <w:rPr>
+          <w:rFonts w:ascii="Courier New" w:hAnsi="Courier New"/>
+          <w:color w:val="1F497D" w:themeColor="text2"/>
+          <w:sz w:val="20"/>
+          <w:szCs w:val="20"/>
+        </w:rPr>
+        <w:t xml:space="preserve">   all                                trust</w:t>
+      </w:r>
+    </w:p>
+    <w:p>
+      <w:pPr>
+        <w:pStyle w:val="ListParagraph"/>
+        <w:rPr>
+          <w:rFonts w:ascii="Courier New" w:hAnsi="Courier New"/>
+          <w:sz w:val="20"/>
+          <w:szCs w:val="20"/>
+        </w:rPr>
+      </w:pPr>
+      <w:r>
+        <w:rPr>
+          <w:rFonts w:ascii="Courier New" w:hAnsi="Courier New"/>
+          <w:sz w:val="20"/>
+          <w:szCs w:val="20"/>
+        </w:rPr>
+        <w:t xml:space="preserve"># </w:t>
+      </w:r>
+      <w:proofErr w:type="gramStart"/>
+      <w:r>
+        <w:rPr>
+          <w:rFonts w:ascii="Courier New" w:hAnsi="Courier New"/>
+          <w:sz w:val="20"/>
+          <w:szCs w:val="20"/>
+        </w:rPr>
+        <w:t>for</w:t>
+      </w:r>
+      <w:proofErr w:type="gramEnd"/>
+      <w:r>
+        <w:rPr>
+          <w:rFonts w:ascii="Courier New" w:hAnsi="Courier New"/>
+          <w:sz w:val="20"/>
+          <w:szCs w:val="20"/>
+        </w:rPr>
+        <w:t xml:space="preserve"> </w:t>
+      </w:r>
+      <w:proofErr w:type="spellStart"/>
+      <w:r>
+        <w:rPr>
+          <w:rFonts w:ascii="Courier New" w:hAnsi="Courier New"/>
+          <w:sz w:val="20"/>
+          <w:szCs w:val="20"/>
+        </w:rPr>
+        <w:t>reporting_db</w:t>
+      </w:r>
+      <w:proofErr w:type="spellEnd"/>
+    </w:p>
+    <w:p>
+      <w:pPr>
+        <w:pStyle w:val="ListParagraph"/>
+        <w:rPr>
+          <w:rFonts w:ascii="Courier New" w:hAnsi="Courier New"/>
+          <w:sz w:val="20"/>
+          <w:szCs w:val="20"/>
+        </w:rPr>
+      </w:pPr>
+      <w:proofErr w:type="gramStart"/>
+      <w:r>
+        <w:rPr>
+          <w:rFonts w:ascii="Courier New" w:hAnsi="Courier New"/>
+          <w:sz w:val="20"/>
+          <w:szCs w:val="20"/>
+        </w:rPr>
+        <w:t>host</w:t>
+      </w:r>
+      <w:proofErr w:type="gramEnd"/>
+      <w:r>
+        <w:rPr>
+          <w:rFonts w:ascii="Courier New" w:hAnsi="Courier New"/>
+          <w:sz w:val="20"/>
+          <w:szCs w:val="20"/>
+        </w:rPr>
+        <w:t xml:space="preserve">  </w:t>
+      </w:r>
+      <w:proofErr w:type="spellStart"/>
+      <w:r>
+        <w:rPr>
+          <w:rFonts w:ascii="Courier New" w:hAnsi="Courier New"/>
+          <w:sz w:val="20"/>
+          <w:szCs w:val="20"/>
+        </w:rPr>
+        <w:t>reporting_db</w:t>
+      </w:r>
+      <w:proofErr w:type="spellEnd"/>
+      <w:r>
+        <w:rPr>
+          <w:rFonts w:ascii="Courier New" w:hAnsi="Courier New"/>
+          <w:sz w:val="20"/>
+          <w:szCs w:val="20"/>
+        </w:rPr>
+        <w:t xml:space="preserve">  </w:t>
+      </w:r>
+      <w:proofErr w:type="spellStart"/>
+      <w:r>
+        <w:rPr>
+          <w:rFonts w:ascii="Courier New" w:hAnsi="Courier New"/>
+          <w:sz w:val="20"/>
+          <w:szCs w:val="20"/>
+        </w:rPr>
+        <w:t>icat</w:t>
+      </w:r>
+      <w:proofErr w:type="spellEnd"/>
+      <w:r>
+        <w:rPr>
+          <w:rFonts w:ascii="Courier New" w:hAnsi="Courier New"/>
+          <w:sz w:val="20"/>
+          <w:szCs w:val="20"/>
+        </w:rPr>
+        <w:t xml:space="preserve">       172.16.162.177/32       md5</w:t>
       </w:r>
     </w:p>
     <w:p>
@@ -1383,15 +2565,33 @@
         </w:numPr>
       </w:pPr>
       <w:r>
-        <w:t>Tell server to reload config</w:t>
-      </w:r>
-    </w:p>
-    <w:p>
-      <w:pPr>
-        <w:pStyle w:val="ListParagraph"/>
-      </w:pPr>
-      <w:r>
-        <w:t>$ pg_ctl reload</w:t>
+        <w:t xml:space="preserve">Tell server to reload </w:t>
+      </w:r>
+      <w:proofErr w:type="spellStart"/>
+      <w:r>
+        <w:t>config</w:t>
+      </w:r>
+      <w:proofErr w:type="spellEnd"/>
+    </w:p>
+    <w:p>
+      <w:pPr>
+        <w:pStyle w:val="ListParagraph"/>
+      </w:pPr>
+      <w:r>
+        <w:t xml:space="preserve">$ </w:t>
+      </w:r>
+      <w:proofErr w:type="spellStart"/>
+      <w:proofErr w:type="gramStart"/>
+      <w:r>
+        <w:t>pg</w:t>
+      </w:r>
+      <w:proofErr w:type="gramEnd"/>
+      <w:r>
+        <w:t>_ctl</w:t>
+      </w:r>
+      <w:proofErr w:type="spellEnd"/>
+      <w:r>
+        <w:t xml:space="preserve"> reload</w:t>
       </w:r>
     </w:p>
     <w:p>
@@ -1411,7 +2611,33 @@
         <w:pStyle w:val="ListParagraph"/>
       </w:pPr>
       <w:r>
-        <w:t xml:space="preserve">$ pgsql –U activemq activemq </w:t>
+        <w:t xml:space="preserve">$ </w:t>
+      </w:r>
+      <w:proofErr w:type="spellStart"/>
+      <w:proofErr w:type="gramStart"/>
+      <w:r>
+        <w:t>pgsql</w:t>
+      </w:r>
+      <w:proofErr w:type="spellEnd"/>
+      <w:proofErr w:type="gramEnd"/>
+      <w:r>
+        <w:t xml:space="preserve"> –U </w:t>
+      </w:r>
+      <w:proofErr w:type="spellStart"/>
+      <w:r>
+        <w:t>activemq</w:t>
+      </w:r>
+      <w:proofErr w:type="spellEnd"/>
+      <w:r>
+        <w:t xml:space="preserve"> </w:t>
+      </w:r>
+      <w:proofErr w:type="spellStart"/>
+      <w:r>
+        <w:t>activemq</w:t>
+      </w:r>
+      <w:proofErr w:type="spellEnd"/>
+      <w:r>
+        <w:t xml:space="preserve"> </w:t>
       </w:r>
     </w:p>
     <w:p>
@@ -1441,6 +2667,7 @@
           <w:szCs w:val="20"/>
         </w:rPr>
       </w:pPr>
+      <w:proofErr w:type="gramStart"/>
       <w:r>
         <w:rPr>
           <w:rFonts w:ascii="Courier" w:hAnsi="Courier" w:cs="Courier"/>
@@ -1465,7 +2692,52 @@
           <w:szCs w:val="20"/>
         </w:rPr>
         <w:br/>
-        <w:t xml:space="preserve">        \? for help with psql commands</w:t>
+        <w:t xml:space="preserve">        \?</w:t>
+      </w:r>
+      <w:proofErr w:type="gramEnd"/>
+      <w:r>
+        <w:rPr>
+          <w:rFonts w:ascii="Courier" w:hAnsi="Courier" w:cs="Courier"/>
+          <w:sz w:val="20"/>
+          <w:szCs w:val="20"/>
+        </w:rPr>
+        <w:t xml:space="preserve"> </w:t>
+      </w:r>
+      <w:proofErr w:type="gramStart"/>
+      <w:r>
+        <w:rPr>
+          <w:rFonts w:ascii="Courier" w:hAnsi="Courier" w:cs="Courier"/>
+          <w:sz w:val="20"/>
+          <w:szCs w:val="20"/>
+        </w:rPr>
+        <w:t>for</w:t>
+      </w:r>
+      <w:proofErr w:type="gramEnd"/>
+      <w:r>
+        <w:rPr>
+          <w:rFonts w:ascii="Courier" w:hAnsi="Courier" w:cs="Courier"/>
+          <w:sz w:val="20"/>
+          <w:szCs w:val="20"/>
+        </w:rPr>
+        <w:t xml:space="preserve"> help with </w:t>
+      </w:r>
+      <w:proofErr w:type="spellStart"/>
+      <w:r>
+        <w:rPr>
+          <w:rFonts w:ascii="Courier" w:hAnsi="Courier" w:cs="Courier"/>
+          <w:sz w:val="20"/>
+          <w:szCs w:val="20"/>
+        </w:rPr>
+        <w:t>psql</w:t>
+      </w:r>
+      <w:proofErr w:type="spellEnd"/>
+      <w:r>
+        <w:rPr>
+          <w:rFonts w:ascii="Courier" w:hAnsi="Courier" w:cs="Courier"/>
+          <w:sz w:val="20"/>
+          <w:szCs w:val="20"/>
+        </w:rPr>
+        <w:t xml:space="preserve"> commands</w:t>
       </w:r>
       <w:r>
         <w:rPr>
@@ -1501,7 +2773,25 @@
           <w:szCs w:val="20"/>
         </w:rPr>
         <w:br/>
-        <w:t xml:space="preserve"> activemq-db=&gt; </w:t>
+        <w:t xml:space="preserve"> </w:t>
+      </w:r>
+      <w:proofErr w:type="spellStart"/>
+      <w:r>
+        <w:rPr>
+          <w:rFonts w:ascii="Courier" w:hAnsi="Courier" w:cs="Courier"/>
+          <w:sz w:val="20"/>
+          <w:szCs w:val="20"/>
+        </w:rPr>
+        <w:t>activemq-db</w:t>
+      </w:r>
+      <w:proofErr w:type="spellEnd"/>
+      <w:r>
+        <w:rPr>
+          <w:rFonts w:ascii="Courier" w:hAnsi="Courier" w:cs="Courier"/>
+          <w:sz w:val="20"/>
+          <w:szCs w:val="20"/>
+        </w:rPr>
+        <w:t xml:space="preserve">=&gt; </w:t>
       </w:r>
     </w:p>
     <w:p>
@@ -1541,8 +2831,30 @@
         <w:rPr>
           <w:b/>
         </w:rPr>
-        <w:t>Configure the ActiveMQ brokers to use the postgresql</w:t>
-      </w:r>
+        <w:t xml:space="preserve">Configure the </w:t>
+      </w:r>
+      <w:proofErr w:type="spellStart"/>
+      <w:r>
+        <w:rPr>
+          <w:b/>
+        </w:rPr>
+        <w:t>ActiveMQ</w:t>
+      </w:r>
+      <w:proofErr w:type="spellEnd"/>
+      <w:r>
+        <w:rPr>
+          <w:b/>
+        </w:rPr>
+        <w:t xml:space="preserve"> brokers to use the </w:t>
+      </w:r>
+      <w:proofErr w:type="spellStart"/>
+      <w:r>
+        <w:rPr>
+          <w:b/>
+        </w:rPr>
+        <w:t>postgresql</w:t>
+      </w:r>
+      <w:proofErr w:type="spellEnd"/>
     </w:p>
     <w:p>
       <w:pPr>
@@ -1553,7 +2865,31 @@
         </w:numPr>
       </w:pPr>
       <w:r>
-        <w:t>Determine path to reporting app (i.e. /opt/ornl/sns/workflow, or /var/www/workflow)</w:t>
+        <w:t>Determine path to reporting app (i.e. /opt/</w:t>
+      </w:r>
+      <w:proofErr w:type="spellStart"/>
+      <w:r>
+        <w:t>ornl</w:t>
+      </w:r>
+      <w:proofErr w:type="spellEnd"/>
+      <w:r>
+        <w:t>/</w:t>
+      </w:r>
+      <w:proofErr w:type="spellStart"/>
+      <w:r>
+        <w:t>sns</w:t>
+      </w:r>
+      <w:proofErr w:type="spellEnd"/>
+      <w:r>
+        <w:t>/workflow, or /</w:t>
+      </w:r>
+      <w:proofErr w:type="spellStart"/>
+      <w:r>
+        <w:t>var</w:t>
+      </w:r>
+      <w:proofErr w:type="spellEnd"/>
+      <w:r>
+        <w:t>/www/workflow)</w:t>
       </w:r>
     </w:p>
     <w:p>
@@ -1565,16 +2901,74 @@
         </w:numPr>
       </w:pPr>
       <w:r>
-        <w:t>/etc/httpd/conf/httpd.conf – setting to get the django config from workflow</w:t>
-      </w:r>
-    </w:p>
-    <w:p>
-      <w:pPr>
-        <w:pStyle w:val="ListParagraph"/>
-      </w:pPr>
-      <w:r>
-        <w:t>reporting/apache/apache_django_wsgi.conf</w:t>
-      </w:r>
+        <w:t>/</w:t>
+      </w:r>
+      <w:proofErr w:type="spellStart"/>
+      <w:r>
+        <w:t>etc</w:t>
+      </w:r>
+      <w:proofErr w:type="spellEnd"/>
+      <w:r>
+        <w:t>/</w:t>
+      </w:r>
+      <w:proofErr w:type="spellStart"/>
+      <w:r>
+        <w:t>httpd</w:t>
+      </w:r>
+      <w:proofErr w:type="spellEnd"/>
+      <w:r>
+        <w:t>/</w:t>
+      </w:r>
+      <w:proofErr w:type="spellStart"/>
+      <w:r>
+        <w:t>conf</w:t>
+      </w:r>
+      <w:proofErr w:type="spellEnd"/>
+      <w:r>
+        <w:t>/</w:t>
+      </w:r>
+      <w:proofErr w:type="spellStart"/>
+      <w:r>
+        <w:t>httpd.conf</w:t>
+      </w:r>
+      <w:proofErr w:type="spellEnd"/>
+      <w:r>
+        <w:t xml:space="preserve"> – setting to get the </w:t>
+      </w:r>
+      <w:proofErr w:type="spellStart"/>
+      <w:r>
+        <w:t>django</w:t>
+      </w:r>
+      <w:proofErr w:type="spellEnd"/>
+      <w:r>
+        <w:t xml:space="preserve"> </w:t>
+      </w:r>
+      <w:proofErr w:type="spellStart"/>
+      <w:r>
+        <w:t>config</w:t>
+      </w:r>
+      <w:proofErr w:type="spellEnd"/>
+      <w:r>
+        <w:t xml:space="preserve"> from workflow</w:t>
+      </w:r>
+    </w:p>
+    <w:p>
+      <w:pPr>
+        <w:pStyle w:val="ListParagraph"/>
+      </w:pPr>
+      <w:proofErr w:type="gramStart"/>
+      <w:r>
+        <w:t>reporting</w:t>
+      </w:r>
+      <w:proofErr w:type="gramEnd"/>
+      <w:r>
+        <w:t>/apache/</w:t>
+      </w:r>
+      <w:proofErr w:type="spellStart"/>
+      <w:r>
+        <w:t>apache_django_wsgi.conf</w:t>
+      </w:r>
+      <w:proofErr w:type="spellEnd"/>
     </w:p>
     <w:p>
       <w:pPr>
@@ -1585,18 +2979,49 @@
         </w:numPr>
       </w:pPr>
       <w:r>
-        <w:t>Add PYTHONPATH to django conf</w:t>
-      </w:r>
+        <w:t xml:space="preserve">Add PYTHONPATH to </w:t>
+      </w:r>
+      <w:proofErr w:type="spellStart"/>
+      <w:r>
+        <w:t>django</w:t>
+      </w:r>
+      <w:proofErr w:type="spellEnd"/>
+      <w:r>
+        <w:t xml:space="preserve"> </w:t>
+      </w:r>
+      <w:proofErr w:type="spellStart"/>
+      <w:r>
+        <w:t>conf</w:t>
+      </w:r>
+      <w:proofErr w:type="spellEnd"/>
     </w:p>
     <w:p>
       <w:pPr>
         <w:ind w:left="720"/>
       </w:pPr>
-      <w:r>
-        <w:t xml:space="preserve">i.e. </w:t>
-      </w:r>
-      <w:r>
-        <w:t>WSGIPythonPath /var/www/workflow/app</w:t>
+      <w:proofErr w:type="gramStart"/>
+      <w:r>
+        <w:t>i</w:t>
+      </w:r>
+      <w:proofErr w:type="gramEnd"/>
+      <w:r>
+        <w:t xml:space="preserve">.e. </w:t>
+      </w:r>
+      <w:proofErr w:type="spellStart"/>
+      <w:r>
+        <w:t>WSGIPythonPath</w:t>
+      </w:r>
+      <w:proofErr w:type="spellEnd"/>
+      <w:r>
+        <w:t xml:space="preserve"> /</w:t>
+      </w:r>
+      <w:proofErr w:type="spellStart"/>
+      <w:r>
+        <w:t>var</w:t>
+      </w:r>
+      <w:proofErr w:type="spellEnd"/>
+      <w:r>
+        <w:t>/www/workflow/app</w:t>
       </w:r>
     </w:p>
     <w:p>
@@ -1608,7 +3033,31 @@
         </w:numPr>
       </w:pPr>
       <w:r>
-        <w:t>Configure activemq config to use postgres persistent store</w:t>
+        <w:t xml:space="preserve">Configure </w:t>
+      </w:r>
+      <w:proofErr w:type="spellStart"/>
+      <w:r>
+        <w:t>activemq</w:t>
+      </w:r>
+      <w:proofErr w:type="spellEnd"/>
+      <w:r>
+        <w:t xml:space="preserve"> </w:t>
+      </w:r>
+      <w:proofErr w:type="spellStart"/>
+      <w:r>
+        <w:t>config</w:t>
+      </w:r>
+      <w:proofErr w:type="spellEnd"/>
+      <w:r>
+        <w:t xml:space="preserve"> to use </w:t>
+      </w:r>
+      <w:proofErr w:type="spellStart"/>
+      <w:r>
+        <w:t>postgres</w:t>
+      </w:r>
+      <w:proofErr w:type="spellEnd"/>
+      <w:r>
+        <w:t xml:space="preserve"> persistent store</w:t>
       </w:r>
     </w:p>
     <w:p>
@@ -1648,135 +3097,463 @@
         </w:numPr>
       </w:pPr>
       <w:r>
-        <w:t>Add bean for postgres in activemq.xml</w:t>
-      </w:r>
-    </w:p>
-    <w:p>
-      <w:pPr>
-        <w:pStyle w:val="ListParagraph"/>
-        <w:rPr>
-          <w:sz w:val="20"/>
-          <w:szCs w:val="20"/>
-        </w:rPr>
-      </w:pPr>
-      <w:r>
-        <w:rPr>
-          <w:sz w:val="20"/>
-          <w:szCs w:val="20"/>
-        </w:rPr>
-        <w:t xml:space="preserve">  &lt;!-- Postgres DataSource Sample Setup --&gt;</w:t>
-      </w:r>
-    </w:p>
-    <w:p>
-      <w:pPr>
-        <w:pStyle w:val="ListParagraph"/>
-        <w:rPr>
-          <w:sz w:val="20"/>
-          <w:szCs w:val="20"/>
-        </w:rPr>
-      </w:pPr>
-      <w:r>
-        <w:rPr>
-          <w:sz w:val="20"/>
-          <w:szCs w:val="20"/>
-        </w:rPr>
-        <w:t xml:space="preserve">  &lt;bean id="postgres-ds" class="org.postgresql.ds.PGPoolingDataSource"&gt;</w:t>
-      </w:r>
-    </w:p>
-    <w:p>
-      <w:pPr>
-        <w:pStyle w:val="ListParagraph"/>
-        <w:rPr>
-          <w:sz w:val="20"/>
-          <w:szCs w:val="20"/>
-        </w:rPr>
-      </w:pPr>
-      <w:r>
-        <w:rPr>
-          <w:sz w:val="20"/>
-          <w:szCs w:val="20"/>
-        </w:rPr>
-        <w:t xml:space="preserve">    &lt;property name="serverName" value="heidelberg"/&gt;</w:t>
-      </w:r>
-    </w:p>
-    <w:p>
-      <w:pPr>
-        <w:pStyle w:val="ListParagraph"/>
-        <w:rPr>
-          <w:sz w:val="20"/>
-          <w:szCs w:val="20"/>
-        </w:rPr>
-      </w:pPr>
-      <w:r>
-        <w:rPr>
-          <w:sz w:val="20"/>
-          <w:szCs w:val="20"/>
-        </w:rPr>
-        <w:t xml:space="preserve">    &lt;property name="databaseName" value="activemq-db"/&gt;</w:t>
-      </w:r>
-    </w:p>
-    <w:p>
-      <w:pPr>
-        <w:pStyle w:val="ListParagraph"/>
-        <w:rPr>
-          <w:sz w:val="20"/>
-          <w:szCs w:val="20"/>
-        </w:rPr>
-      </w:pPr>
-      <w:r>
-        <w:rPr>
-          <w:sz w:val="20"/>
-          <w:szCs w:val="20"/>
-        </w:rPr>
-        <w:t xml:space="preserve">    &lt;property name="portNumber" value="0"/&gt;</w:t>
-      </w:r>
-    </w:p>
-    <w:p>
-      <w:pPr>
-        <w:pStyle w:val="ListParagraph"/>
-        <w:rPr>
-          <w:sz w:val="20"/>
-          <w:szCs w:val="20"/>
-        </w:rPr>
-      </w:pPr>
-      <w:r>
-        <w:rPr>
-          <w:sz w:val="20"/>
-          <w:szCs w:val="20"/>
-        </w:rPr>
-        <w:t xml:space="preserve">    &lt;property name="user" value="activemq"/&gt;</w:t>
-      </w:r>
-    </w:p>
-    <w:p>
-      <w:pPr>
-        <w:pStyle w:val="ListParagraph"/>
-        <w:rPr>
-          <w:sz w:val="20"/>
-          <w:szCs w:val="20"/>
-        </w:rPr>
-      </w:pPr>
-      <w:r>
-        <w:rPr>
-          <w:sz w:val="20"/>
-          <w:szCs w:val="20"/>
-        </w:rPr>
-        <w:t xml:space="preserve">    &lt;property name="password" value="activemq"/&gt;</w:t>
-      </w:r>
-    </w:p>
-    <w:p>
-      <w:pPr>
-        <w:pStyle w:val="ListParagraph"/>
-        <w:rPr>
-          <w:sz w:val="20"/>
-          <w:szCs w:val="20"/>
-        </w:rPr>
-      </w:pPr>
-      <w:r>
-        <w:rPr>
-          <w:sz w:val="20"/>
-          <w:szCs w:val="20"/>
-        </w:rPr>
-        <w:t xml:space="preserve">    &lt;property name="maxConnections" value="10"/&gt;</w:t>
+        <w:t xml:space="preserve">Add bean for </w:t>
+      </w:r>
+      <w:proofErr w:type="spellStart"/>
+      <w:r>
+        <w:t>postgres</w:t>
+      </w:r>
+      <w:proofErr w:type="spellEnd"/>
+      <w:r>
+        <w:t xml:space="preserve"> in activemq.xml</w:t>
+      </w:r>
+    </w:p>
+    <w:p>
+      <w:pPr>
+        <w:pStyle w:val="ListParagraph"/>
+        <w:rPr>
+          <w:sz w:val="20"/>
+          <w:szCs w:val="20"/>
+        </w:rPr>
+      </w:pPr>
+      <w:r>
+        <w:rPr>
+          <w:sz w:val="20"/>
+          <w:szCs w:val="20"/>
+        </w:rPr>
+        <w:t xml:space="preserve">  &lt;</w:t>
+      </w:r>
+      <w:proofErr w:type="gramStart"/>
+      <w:r>
+        <w:rPr>
+          <w:sz w:val="20"/>
+          <w:szCs w:val="20"/>
+        </w:rPr>
+        <w:t>!-</w:t>
+      </w:r>
+      <w:proofErr w:type="gramEnd"/>
+      <w:r>
+        <w:rPr>
+          <w:sz w:val="20"/>
+          <w:szCs w:val="20"/>
+        </w:rPr>
+        <w:t xml:space="preserve">- </w:t>
+      </w:r>
+      <w:proofErr w:type="spellStart"/>
+      <w:r>
+        <w:rPr>
+          <w:sz w:val="20"/>
+          <w:szCs w:val="20"/>
+        </w:rPr>
+        <w:t>Postgres</w:t>
+      </w:r>
+      <w:proofErr w:type="spellEnd"/>
+      <w:r>
+        <w:rPr>
+          <w:sz w:val="20"/>
+          <w:szCs w:val="20"/>
+        </w:rPr>
+        <w:t xml:space="preserve"> </w:t>
+      </w:r>
+      <w:proofErr w:type="spellStart"/>
+      <w:r>
+        <w:rPr>
+          <w:sz w:val="20"/>
+          <w:szCs w:val="20"/>
+        </w:rPr>
+        <w:t>DataSource</w:t>
+      </w:r>
+      <w:proofErr w:type="spellEnd"/>
+      <w:r>
+        <w:rPr>
+          <w:sz w:val="20"/>
+          <w:szCs w:val="20"/>
+        </w:rPr>
+        <w:t xml:space="preserve"> Sample Setup --&gt;</w:t>
+      </w:r>
+    </w:p>
+    <w:p>
+      <w:pPr>
+        <w:pStyle w:val="ListParagraph"/>
+        <w:rPr>
+          <w:sz w:val="20"/>
+          <w:szCs w:val="20"/>
+        </w:rPr>
+      </w:pPr>
+      <w:r>
+        <w:rPr>
+          <w:sz w:val="20"/>
+          <w:szCs w:val="20"/>
+        </w:rPr>
+        <w:t xml:space="preserve">  &lt;</w:t>
+      </w:r>
+      <w:proofErr w:type="gramStart"/>
+      <w:r>
+        <w:rPr>
+          <w:sz w:val="20"/>
+          <w:szCs w:val="20"/>
+        </w:rPr>
+        <w:t>bean</w:t>
+      </w:r>
+      <w:proofErr w:type="gramEnd"/>
+      <w:r>
+        <w:rPr>
+          <w:sz w:val="20"/>
+          <w:szCs w:val="20"/>
+        </w:rPr>
+        <w:t xml:space="preserve"> id="</w:t>
+      </w:r>
+      <w:proofErr w:type="spellStart"/>
+      <w:r>
+        <w:rPr>
+          <w:sz w:val="20"/>
+          <w:szCs w:val="20"/>
+        </w:rPr>
+        <w:t>postgres</w:t>
+      </w:r>
+      <w:proofErr w:type="spellEnd"/>
+      <w:r>
+        <w:rPr>
+          <w:sz w:val="20"/>
+          <w:szCs w:val="20"/>
+        </w:rPr>
+        <w:t>-ds" class="</w:t>
+      </w:r>
+      <w:proofErr w:type="spellStart"/>
+      <w:r>
+        <w:rPr>
+          <w:sz w:val="20"/>
+          <w:szCs w:val="20"/>
+        </w:rPr>
+        <w:t>org.postgresql.ds.PGPoolingDataSource</w:t>
+      </w:r>
+      <w:proofErr w:type="spellEnd"/>
+      <w:r>
+        <w:rPr>
+          <w:sz w:val="20"/>
+          <w:szCs w:val="20"/>
+        </w:rPr>
+        <w:t>"&gt;</w:t>
+      </w:r>
+    </w:p>
+    <w:p>
+      <w:pPr>
+        <w:pStyle w:val="ListParagraph"/>
+        <w:rPr>
+          <w:sz w:val="20"/>
+          <w:szCs w:val="20"/>
+        </w:rPr>
+      </w:pPr>
+      <w:r>
+        <w:rPr>
+          <w:sz w:val="20"/>
+          <w:szCs w:val="20"/>
+        </w:rPr>
+        <w:t xml:space="preserve">    &lt;</w:t>
+      </w:r>
+      <w:proofErr w:type="gramStart"/>
+      <w:r>
+        <w:rPr>
+          <w:sz w:val="20"/>
+          <w:szCs w:val="20"/>
+        </w:rPr>
+        <w:t>property</w:t>
+      </w:r>
+      <w:proofErr w:type="gramEnd"/>
+      <w:r>
+        <w:rPr>
+          <w:sz w:val="20"/>
+          <w:szCs w:val="20"/>
+        </w:rPr>
+        <w:t xml:space="preserve"> name="</w:t>
+      </w:r>
+      <w:proofErr w:type="spellStart"/>
+      <w:r>
+        <w:rPr>
+          <w:sz w:val="20"/>
+          <w:szCs w:val="20"/>
+        </w:rPr>
+        <w:t>serverName</w:t>
+      </w:r>
+      <w:proofErr w:type="spellEnd"/>
+      <w:r>
+        <w:rPr>
+          <w:sz w:val="20"/>
+          <w:szCs w:val="20"/>
+        </w:rPr>
+        <w:t>" value="</w:t>
+      </w:r>
+      <w:proofErr w:type="spellStart"/>
+      <w:r>
+        <w:rPr>
+          <w:sz w:val="20"/>
+          <w:szCs w:val="20"/>
+        </w:rPr>
+        <w:t>heidelberg</w:t>
+      </w:r>
+      <w:proofErr w:type="spellEnd"/>
+      <w:r>
+        <w:rPr>
+          <w:sz w:val="20"/>
+          <w:szCs w:val="20"/>
+        </w:rPr>
+        <w:t>"/&gt;</w:t>
+      </w:r>
+    </w:p>
+    <w:p>
+      <w:pPr>
+        <w:pStyle w:val="ListParagraph"/>
+        <w:rPr>
+          <w:sz w:val="20"/>
+          <w:szCs w:val="20"/>
+        </w:rPr>
+      </w:pPr>
+      <w:r>
+        <w:rPr>
+          <w:sz w:val="20"/>
+          <w:szCs w:val="20"/>
+        </w:rPr>
+        <w:t xml:space="preserve">    &lt;</w:t>
+      </w:r>
+      <w:proofErr w:type="gramStart"/>
+      <w:r>
+        <w:rPr>
+          <w:sz w:val="20"/>
+          <w:szCs w:val="20"/>
+        </w:rPr>
+        <w:t>property</w:t>
+      </w:r>
+      <w:proofErr w:type="gramEnd"/>
+      <w:r>
+        <w:rPr>
+          <w:sz w:val="20"/>
+          <w:szCs w:val="20"/>
+        </w:rPr>
+        <w:t xml:space="preserve"> name="</w:t>
+      </w:r>
+      <w:proofErr w:type="spellStart"/>
+      <w:r>
+        <w:rPr>
+          <w:sz w:val="20"/>
+          <w:szCs w:val="20"/>
+        </w:rPr>
+        <w:t>databaseName</w:t>
+      </w:r>
+      <w:proofErr w:type="spellEnd"/>
+      <w:r>
+        <w:rPr>
+          <w:sz w:val="20"/>
+          <w:szCs w:val="20"/>
+        </w:rPr>
+        <w:t>" value="</w:t>
+      </w:r>
+      <w:proofErr w:type="spellStart"/>
+      <w:r>
+        <w:rPr>
+          <w:sz w:val="20"/>
+          <w:szCs w:val="20"/>
+        </w:rPr>
+        <w:t>activemq-db</w:t>
+      </w:r>
+      <w:proofErr w:type="spellEnd"/>
+      <w:r>
+        <w:rPr>
+          <w:sz w:val="20"/>
+          <w:szCs w:val="20"/>
+        </w:rPr>
+        <w:t>"/&gt;</w:t>
+      </w:r>
+    </w:p>
+    <w:p>
+      <w:pPr>
+        <w:pStyle w:val="ListParagraph"/>
+        <w:rPr>
+          <w:sz w:val="20"/>
+          <w:szCs w:val="20"/>
+        </w:rPr>
+      </w:pPr>
+      <w:r>
+        <w:rPr>
+          <w:sz w:val="20"/>
+          <w:szCs w:val="20"/>
+        </w:rPr>
+        <w:t xml:space="preserve">    &lt;</w:t>
+      </w:r>
+      <w:proofErr w:type="gramStart"/>
+      <w:r>
+        <w:rPr>
+          <w:sz w:val="20"/>
+          <w:szCs w:val="20"/>
+        </w:rPr>
+        <w:t>property</w:t>
+      </w:r>
+      <w:proofErr w:type="gramEnd"/>
+      <w:r>
+        <w:rPr>
+          <w:sz w:val="20"/>
+          <w:szCs w:val="20"/>
+        </w:rPr>
+        <w:t xml:space="preserve"> name="</w:t>
+      </w:r>
+      <w:proofErr w:type="spellStart"/>
+      <w:r>
+        <w:rPr>
+          <w:sz w:val="20"/>
+          <w:szCs w:val="20"/>
+        </w:rPr>
+        <w:t>portNumber</w:t>
+      </w:r>
+      <w:proofErr w:type="spellEnd"/>
+      <w:r>
+        <w:rPr>
+          <w:sz w:val="20"/>
+          <w:szCs w:val="20"/>
+        </w:rPr>
+        <w:t>" value="0"/&gt;</w:t>
+      </w:r>
+    </w:p>
+    <w:p>
+      <w:pPr>
+        <w:pStyle w:val="ListParagraph"/>
+        <w:rPr>
+          <w:sz w:val="20"/>
+          <w:szCs w:val="20"/>
+        </w:rPr>
+      </w:pPr>
+      <w:r>
+        <w:rPr>
+          <w:sz w:val="20"/>
+          <w:szCs w:val="20"/>
+        </w:rPr>
+        <w:t xml:space="preserve">    &lt;</w:t>
+      </w:r>
+      <w:proofErr w:type="gramStart"/>
+      <w:r>
+        <w:rPr>
+          <w:sz w:val="20"/>
+          <w:szCs w:val="20"/>
+        </w:rPr>
+        <w:t>property</w:t>
+      </w:r>
+      <w:proofErr w:type="gramEnd"/>
+      <w:r>
+        <w:rPr>
+          <w:sz w:val="20"/>
+          <w:szCs w:val="20"/>
+        </w:rPr>
+        <w:t xml:space="preserve"> name="user" value="</w:t>
+      </w:r>
+      <w:proofErr w:type="spellStart"/>
+      <w:r>
+        <w:rPr>
+          <w:sz w:val="20"/>
+          <w:szCs w:val="20"/>
+        </w:rPr>
+        <w:t>activemq</w:t>
+      </w:r>
+      <w:proofErr w:type="spellEnd"/>
+      <w:r>
+        <w:rPr>
+          <w:sz w:val="20"/>
+          <w:szCs w:val="20"/>
+        </w:rPr>
+        <w:t>"/&gt;</w:t>
+      </w:r>
+    </w:p>
+    <w:p>
+      <w:pPr>
+        <w:pStyle w:val="ListParagraph"/>
+        <w:rPr>
+          <w:sz w:val="20"/>
+          <w:szCs w:val="20"/>
+        </w:rPr>
+      </w:pPr>
+      <w:r>
+        <w:rPr>
+          <w:sz w:val="20"/>
+          <w:szCs w:val="20"/>
+        </w:rPr>
+        <w:t xml:space="preserve">    &lt;</w:t>
+      </w:r>
+      <w:proofErr w:type="gramStart"/>
+      <w:r>
+        <w:rPr>
+          <w:sz w:val="20"/>
+          <w:szCs w:val="20"/>
+        </w:rPr>
+        <w:t>property</w:t>
+      </w:r>
+      <w:proofErr w:type="gramEnd"/>
+      <w:r>
+        <w:rPr>
+          <w:sz w:val="20"/>
+          <w:szCs w:val="20"/>
+        </w:rPr>
+        <w:t xml:space="preserve"> name="password" value="</w:t>
+      </w:r>
+      <w:proofErr w:type="spellStart"/>
+      <w:r>
+        <w:rPr>
+          <w:sz w:val="20"/>
+          <w:szCs w:val="20"/>
+        </w:rPr>
+        <w:t>activemq</w:t>
+      </w:r>
+      <w:proofErr w:type="spellEnd"/>
+      <w:r>
+        <w:rPr>
+          <w:sz w:val="20"/>
+          <w:szCs w:val="20"/>
+        </w:rPr>
+        <w:t>"/&gt;</w:t>
+      </w:r>
+    </w:p>
+    <w:p>
+      <w:pPr>
+        <w:pStyle w:val="ListParagraph"/>
+        <w:rPr>
+          <w:sz w:val="20"/>
+          <w:szCs w:val="20"/>
+        </w:rPr>
+      </w:pPr>
+      <w:r>
+        <w:rPr>
+          <w:sz w:val="20"/>
+          <w:szCs w:val="20"/>
+        </w:rPr>
+        <w:t xml:space="preserve">    &lt;</w:t>
+      </w:r>
+      <w:proofErr w:type="gramStart"/>
+      <w:r>
+        <w:rPr>
+          <w:sz w:val="20"/>
+          <w:szCs w:val="20"/>
+        </w:rPr>
+        <w:t>property</w:t>
+      </w:r>
+      <w:proofErr w:type="gramEnd"/>
+      <w:r>
+        <w:rPr>
+          <w:sz w:val="20"/>
+          <w:szCs w:val="20"/>
+        </w:rPr>
+        <w:t xml:space="preserve"> name="</w:t>
+      </w:r>
+      <w:proofErr w:type="spellStart"/>
+      <w:r>
+        <w:rPr>
+          <w:sz w:val="20"/>
+          <w:szCs w:val="20"/>
+        </w:rPr>
+        <w:t>maxConnections</w:t>
+      </w:r>
+      <w:proofErr w:type="spellEnd"/>
+      <w:r>
+        <w:rPr>
+          <w:sz w:val="20"/>
+          <w:szCs w:val="20"/>
+        </w:rPr>
+        <w:t>" value="10"/&gt;</w:t>
       </w:r>
     </w:p>
     <w:p>
@@ -1813,8 +3590,13 @@
           <w:numId w:val="7"/>
         </w:numPr>
       </w:pPr>
-      <w:r>
-        <w:t>Activemq nee</w:t>
+      <w:proofErr w:type="spellStart"/>
+      <w:r>
+        <w:t>Activemq</w:t>
+      </w:r>
+      <w:proofErr w:type="spellEnd"/>
+      <w:r>
+        <w:t xml:space="preserve"> nee</w:t>
       </w:r>
       <w:r>
         <w:t>ds to use postgresql-jdbc.jar</w:t>
@@ -1825,7 +3607,15 @@
         <w:ind w:firstLine="720"/>
       </w:pPr>
       <w:r>
-        <w:t>Copy jar file (postgresql-jdbc.jar) into activemq/lib/optional/</w:t>
+        <w:t xml:space="preserve">Copy jar file (postgresql-jdbc.jar) into </w:t>
+      </w:r>
+      <w:proofErr w:type="spellStart"/>
+      <w:r>
+        <w:t>activemq</w:t>
+      </w:r>
+      <w:proofErr w:type="spellEnd"/>
+      <w:r>
+        <w:t>/lib/optional/</w:t>
       </w:r>
     </w:p>
     <w:p>
@@ -1833,7 +3623,15 @@
         <w:ind w:firstLine="720"/>
       </w:pPr>
       <w:r>
-        <w:t>(There maybe other ways to set the search path, but this works.)</w:t>
+        <w:t>(</w:t>
+      </w:r>
+      <w:proofErr w:type="gramStart"/>
+      <w:r>
+        <w:t>There</w:t>
+      </w:r>
+      <w:proofErr w:type="gramEnd"/>
+      <w:r>
+        <w:t xml:space="preserve"> maybe other ways to set the search path, but this works.)</w:t>
       </w:r>
     </w:p>
     <w:p>
@@ -1850,11 +3648,24 @@
         </w:numPr>
       </w:pPr>
       <w:r>
-        <w:t xml:space="preserve">Turn off query timeout (since jdbc class does not implement it </w:t>
+        <w:t xml:space="preserve">Turn off query timeout (since </w:t>
+      </w:r>
+      <w:proofErr w:type="spellStart"/>
+      <w:r>
+        <w:t>jdbc</w:t>
+      </w:r>
+      <w:proofErr w:type="spellEnd"/>
+      <w:r>
+        <w:t xml:space="preserve"> class does not implement </w:t>
+      </w:r>
+      <w:proofErr w:type="gramStart"/>
+      <w:r>
+        <w:t xml:space="preserve">it </w:t>
       </w:r>
       <w:r>
         <w:t>)</w:t>
       </w:r>
+      <w:proofErr w:type="gramEnd"/>
     </w:p>
     <w:p>
       <w:pPr>
@@ -1887,91 +3698,97 @@
           <w:sz w:val="18"/>
           <w:szCs w:val="18"/>
         </w:rPr>
-        <w:t>&lt;broker useJmx="false" brokerName="jdbcBroker" xmlns="http://activemq.apache.org/schema/core"&gt;</w:t>
-      </w:r>
-    </w:p>
-    <w:p>
-      <w:pPr>
+        <w:t>&lt;</w:t>
+      </w:r>
+      <w:proofErr w:type="gramStart"/>
+      <w:r>
         <w:rPr>
           <w:rFonts w:cs="Courier New"/>
           <w:sz w:val="18"/>
           <w:szCs w:val="18"/>
         </w:rPr>
-      </w:pPr>
+        <w:t>broker</w:t>
+      </w:r>
+      <w:proofErr w:type="gramEnd"/>
       <w:r>
         <w:rPr>
           <w:rFonts w:cs="Courier New"/>
           <w:sz w:val="18"/>
           <w:szCs w:val="18"/>
         </w:rPr>
-        <w:t xml:space="preserve">   </w:t>
-      </w:r>
+        <w:t xml:space="preserve"> </w:t>
+      </w:r>
+      <w:proofErr w:type="spellStart"/>
       <w:r>
         <w:rPr>
           <w:rFonts w:cs="Courier New"/>
           <w:sz w:val="18"/>
           <w:szCs w:val="18"/>
         </w:rPr>
-        <w:t xml:space="preserve">  </w:t>
-      </w:r>
+        <w:t>useJmx</w:t>
+      </w:r>
+      <w:proofErr w:type="spellEnd"/>
       <w:r>
         <w:rPr>
           <w:rFonts w:cs="Courier New"/>
           <w:sz w:val="18"/>
           <w:szCs w:val="18"/>
         </w:rPr>
-        <w:t xml:space="preserve"> &lt;persistenceAdapter&gt;</w:t>
-      </w:r>
-    </w:p>
-    <w:p>
-      <w:pPr>
+        <w:t xml:space="preserve">="false" </w:t>
+      </w:r>
+      <w:proofErr w:type="spellStart"/>
+      <w:r>
         <w:rPr>
           <w:rFonts w:cs="Courier New"/>
           <w:sz w:val="18"/>
           <w:szCs w:val="18"/>
         </w:rPr>
-      </w:pPr>
+        <w:t>brokerName</w:t>
+      </w:r>
+      <w:proofErr w:type="spellEnd"/>
       <w:r>
         <w:rPr>
           <w:rFonts w:cs="Courier New"/>
           <w:sz w:val="18"/>
           <w:szCs w:val="18"/>
         </w:rPr>
-        <w:t xml:space="preserve">       &lt;jdbcPersistenceAdapter dataDirectory="${activemq.data}" dataSource="#postgres-ds"&gt;</w:t>
-      </w:r>
-    </w:p>
-    <w:p>
-      <w:pPr>
+        <w:t>="</w:t>
+      </w:r>
+      <w:proofErr w:type="spellStart"/>
+      <w:r>
         <w:rPr>
           <w:rFonts w:cs="Courier New"/>
           <w:sz w:val="18"/>
           <w:szCs w:val="18"/>
         </w:rPr>
-      </w:pPr>
+        <w:t>jdbcBroker</w:t>
+      </w:r>
+      <w:proofErr w:type="spellEnd"/>
       <w:r>
         <w:rPr>
           <w:rFonts w:cs="Courier New"/>
           <w:sz w:val="18"/>
           <w:szCs w:val="18"/>
         </w:rPr>
-        <w:t xml:space="preserve">          &lt;databaseLocker&gt;</w:t>
-      </w:r>
-    </w:p>
-    <w:p>
-      <w:pPr>
+        <w:t xml:space="preserve">" </w:t>
+      </w:r>
+      <w:proofErr w:type="spellStart"/>
+      <w:r>
         <w:rPr>
           <w:rFonts w:cs="Courier New"/>
           <w:sz w:val="18"/>
           <w:szCs w:val="18"/>
         </w:rPr>
-      </w:pPr>
+        <w:t>xmlns</w:t>
+      </w:r>
+      <w:proofErr w:type="spellEnd"/>
       <w:r>
         <w:rPr>
           <w:rFonts w:cs="Courier New"/>
           <w:sz w:val="18"/>
           <w:szCs w:val="18"/>
         </w:rPr>
-        <w:t xml:space="preserve">             &lt;database-locker queryTimeout="0" /&gt;</w:t>
+        <w:t>="http://activemq.apache.org/schema/core"&gt;</w:t>
       </w:r>
     </w:p>
     <w:p>
@@ -1988,89 +3805,395 @@
           <w:sz w:val="18"/>
           <w:szCs w:val="18"/>
         </w:rPr>
-        <w:t xml:space="preserve">          &lt;/databaseLocker&gt;</w:t>
-      </w:r>
-    </w:p>
-    <w:p>
-      <w:pPr>
+        <w:t xml:space="preserve">   </w:t>
+      </w:r>
+      <w:r>
         <w:rPr>
           <w:rFonts w:cs="Courier New"/>
           <w:sz w:val="18"/>
           <w:szCs w:val="18"/>
         </w:rPr>
-      </w:pPr>
+        <w:t xml:space="preserve">  </w:t>
+      </w:r>
       <w:r>
         <w:rPr>
           <w:rFonts w:cs="Courier New"/>
           <w:sz w:val="18"/>
           <w:szCs w:val="18"/>
         </w:rPr>
-        <w:t xml:space="preserve">     </w:t>
-      </w:r>
+        <w:t xml:space="preserve"> &lt;</w:t>
+      </w:r>
+      <w:proofErr w:type="spellStart"/>
+      <w:proofErr w:type="gramStart"/>
       <w:r>
         <w:rPr>
           <w:rFonts w:cs="Courier New"/>
           <w:sz w:val="18"/>
           <w:szCs w:val="18"/>
         </w:rPr>
-        <w:t xml:space="preserve"> </w:t>
-      </w:r>
+        <w:t>persistenceAdapter</w:t>
+      </w:r>
+      <w:proofErr w:type="spellEnd"/>
+      <w:proofErr w:type="gramEnd"/>
       <w:r>
         <w:rPr>
           <w:rFonts w:cs="Courier New"/>
           <w:sz w:val="18"/>
           <w:szCs w:val="18"/>
         </w:rPr>
-        <w:t xml:space="preserve"> </w:t>
-      </w:r>
-      <w:r>
+        <w:t>&gt;</w:t>
+      </w:r>
+    </w:p>
+    <w:p>
+      <w:pPr>
         <w:rPr>
           <w:rFonts w:cs="Courier New"/>
           <w:sz w:val="18"/>
           <w:szCs w:val="18"/>
         </w:rPr>
-        <w:t xml:space="preserve"> </w:t>
-      </w:r>
+      </w:pPr>
       <w:r>
         <w:rPr>
           <w:rFonts w:cs="Courier New"/>
           <w:sz w:val="18"/>
           <w:szCs w:val="18"/>
         </w:rPr>
-        <w:t xml:space="preserve"> &lt;/jdbcPersistenceAdapter&gt;</w:t>
-      </w:r>
-    </w:p>
-    <w:p>
-      <w:pPr>
+        <w:t xml:space="preserve">       &lt;</w:t>
+      </w:r>
+      <w:proofErr w:type="spellStart"/>
+      <w:proofErr w:type="gramStart"/>
+      <w:r>
         <w:rPr>
           <w:rFonts w:cs="Courier New"/>
           <w:sz w:val="18"/>
           <w:szCs w:val="18"/>
         </w:rPr>
-      </w:pPr>
+        <w:t>jdbcPersistenceAdapter</w:t>
+      </w:r>
+      <w:proofErr w:type="spellEnd"/>
+      <w:proofErr w:type="gramEnd"/>
       <w:r>
         <w:rPr>
           <w:rFonts w:cs="Courier New"/>
           <w:sz w:val="18"/>
           <w:szCs w:val="18"/>
         </w:rPr>
-        <w:t xml:space="preserve">    </w:t>
-      </w:r>
+        <w:t xml:space="preserve"> </w:t>
+      </w:r>
+      <w:proofErr w:type="spellStart"/>
       <w:r>
         <w:rPr>
           <w:rFonts w:cs="Courier New"/>
           <w:sz w:val="18"/>
           <w:szCs w:val="18"/>
         </w:rPr>
-        <w:t xml:space="preserve">   </w:t>
-      </w:r>
+        <w:t>dataDirectory</w:t>
+      </w:r>
+      <w:proofErr w:type="spellEnd"/>
       <w:r>
         <w:rPr>
           <w:rFonts w:cs="Courier New"/>
           <w:sz w:val="18"/>
           <w:szCs w:val="18"/>
         </w:rPr>
-        <w:t>&lt;/persistenceAdapter&gt;</w:t>
+        <w:t>="${</w:t>
+      </w:r>
+      <w:proofErr w:type="spellStart"/>
+      <w:r>
+        <w:rPr>
+          <w:rFonts w:cs="Courier New"/>
+          <w:sz w:val="18"/>
+          <w:szCs w:val="18"/>
+        </w:rPr>
+        <w:t>activemq.data</w:t>
+      </w:r>
+      <w:proofErr w:type="spellEnd"/>
+      <w:r>
+        <w:rPr>
+          <w:rFonts w:cs="Courier New"/>
+          <w:sz w:val="18"/>
+          <w:szCs w:val="18"/>
+        </w:rPr>
+        <w:t xml:space="preserve">}" </w:t>
+      </w:r>
+      <w:proofErr w:type="spellStart"/>
+      <w:r>
+        <w:rPr>
+          <w:rFonts w:cs="Courier New"/>
+          <w:sz w:val="18"/>
+          <w:szCs w:val="18"/>
+        </w:rPr>
+        <w:t>dataSource</w:t>
+      </w:r>
+      <w:proofErr w:type="spellEnd"/>
+      <w:r>
+        <w:rPr>
+          <w:rFonts w:cs="Courier New"/>
+          <w:sz w:val="18"/>
+          <w:szCs w:val="18"/>
+        </w:rPr>
+        <w:t>="#</w:t>
+      </w:r>
+      <w:proofErr w:type="spellStart"/>
+      <w:r>
+        <w:rPr>
+          <w:rFonts w:cs="Courier New"/>
+          <w:sz w:val="18"/>
+          <w:szCs w:val="18"/>
+        </w:rPr>
+        <w:t>postgres</w:t>
+      </w:r>
+      <w:proofErr w:type="spellEnd"/>
+      <w:r>
+        <w:rPr>
+          <w:rFonts w:cs="Courier New"/>
+          <w:sz w:val="18"/>
+          <w:szCs w:val="18"/>
+        </w:rPr>
+        <w:t>-ds"&gt;</w:t>
+      </w:r>
+    </w:p>
+    <w:p>
+      <w:pPr>
+        <w:rPr>
+          <w:rFonts w:cs="Courier New"/>
+          <w:sz w:val="18"/>
+          <w:szCs w:val="18"/>
+        </w:rPr>
+      </w:pPr>
+      <w:r>
+        <w:rPr>
+          <w:rFonts w:cs="Courier New"/>
+          <w:sz w:val="18"/>
+          <w:szCs w:val="18"/>
+        </w:rPr>
+        <w:t xml:space="preserve">          &lt;</w:t>
+      </w:r>
+      <w:proofErr w:type="spellStart"/>
+      <w:proofErr w:type="gramStart"/>
+      <w:r>
+        <w:rPr>
+          <w:rFonts w:cs="Courier New"/>
+          <w:sz w:val="18"/>
+          <w:szCs w:val="18"/>
+        </w:rPr>
+        <w:t>databaseLocker</w:t>
+      </w:r>
+      <w:proofErr w:type="spellEnd"/>
+      <w:proofErr w:type="gramEnd"/>
+      <w:r>
+        <w:rPr>
+          <w:rFonts w:cs="Courier New"/>
+          <w:sz w:val="18"/>
+          <w:szCs w:val="18"/>
+        </w:rPr>
+        <w:t>&gt;</w:t>
+      </w:r>
+    </w:p>
+    <w:p>
+      <w:pPr>
+        <w:rPr>
+          <w:rFonts w:cs="Courier New"/>
+          <w:sz w:val="18"/>
+          <w:szCs w:val="18"/>
+        </w:rPr>
+      </w:pPr>
+      <w:r>
+        <w:rPr>
+          <w:rFonts w:cs="Courier New"/>
+          <w:sz w:val="18"/>
+          <w:szCs w:val="18"/>
+        </w:rPr>
+        <w:t xml:space="preserve">             &lt;</w:t>
+      </w:r>
+      <w:proofErr w:type="gramStart"/>
+      <w:r>
+        <w:rPr>
+          <w:rFonts w:cs="Courier New"/>
+          <w:sz w:val="18"/>
+          <w:szCs w:val="18"/>
+        </w:rPr>
+        <w:t>database</w:t>
+      </w:r>
+      <w:proofErr w:type="gramEnd"/>
+      <w:r>
+        <w:rPr>
+          <w:rFonts w:cs="Courier New"/>
+          <w:sz w:val="18"/>
+          <w:szCs w:val="18"/>
+        </w:rPr>
+        <w:t xml:space="preserve">-locker </w:t>
+      </w:r>
+      <w:proofErr w:type="spellStart"/>
+      <w:r>
+        <w:rPr>
+          <w:rFonts w:cs="Courier New"/>
+          <w:sz w:val="18"/>
+          <w:szCs w:val="18"/>
+        </w:rPr>
+        <w:t>queryTimeout</w:t>
+      </w:r>
+      <w:proofErr w:type="spellEnd"/>
+      <w:r>
+        <w:rPr>
+          <w:rFonts w:cs="Courier New"/>
+          <w:sz w:val="18"/>
+          <w:szCs w:val="18"/>
+        </w:rPr>
+        <w:t>="0" /&gt;</w:t>
+      </w:r>
+    </w:p>
+    <w:p>
+      <w:pPr>
+        <w:rPr>
+          <w:rFonts w:cs="Courier New"/>
+          <w:sz w:val="18"/>
+          <w:szCs w:val="18"/>
+        </w:rPr>
+      </w:pPr>
+      <w:r>
+        <w:rPr>
+          <w:rFonts w:cs="Courier New"/>
+          <w:sz w:val="18"/>
+          <w:szCs w:val="18"/>
+        </w:rPr>
+        <w:t xml:space="preserve">          &lt;/</w:t>
+      </w:r>
+      <w:proofErr w:type="spellStart"/>
+      <w:r>
+        <w:rPr>
+          <w:rFonts w:cs="Courier New"/>
+          <w:sz w:val="18"/>
+          <w:szCs w:val="18"/>
+        </w:rPr>
+        <w:t>databaseLocker</w:t>
+      </w:r>
+      <w:proofErr w:type="spellEnd"/>
+      <w:r>
+        <w:rPr>
+          <w:rFonts w:cs="Courier New"/>
+          <w:sz w:val="18"/>
+          <w:szCs w:val="18"/>
+        </w:rPr>
+        <w:t>&gt;</w:t>
+      </w:r>
+    </w:p>
+    <w:p>
+      <w:pPr>
+        <w:rPr>
+          <w:rFonts w:cs="Courier New"/>
+          <w:sz w:val="18"/>
+          <w:szCs w:val="18"/>
+        </w:rPr>
+      </w:pPr>
+      <w:r>
+        <w:rPr>
+          <w:rFonts w:cs="Courier New"/>
+          <w:sz w:val="18"/>
+          <w:szCs w:val="18"/>
+        </w:rPr>
+        <w:t xml:space="preserve">     </w:t>
+      </w:r>
+      <w:r>
+        <w:rPr>
+          <w:rFonts w:cs="Courier New"/>
+          <w:sz w:val="18"/>
+          <w:szCs w:val="18"/>
+        </w:rPr>
+        <w:t xml:space="preserve"> </w:t>
+      </w:r>
+      <w:r>
+        <w:rPr>
+          <w:rFonts w:cs="Courier New"/>
+          <w:sz w:val="18"/>
+          <w:szCs w:val="18"/>
+        </w:rPr>
+        <w:t xml:space="preserve"> </w:t>
+      </w:r>
+      <w:r>
+        <w:rPr>
+          <w:rFonts w:cs="Courier New"/>
+          <w:sz w:val="18"/>
+          <w:szCs w:val="18"/>
+        </w:rPr>
+        <w:t xml:space="preserve"> </w:t>
+      </w:r>
+      <w:r>
+        <w:rPr>
+          <w:rFonts w:cs="Courier New"/>
+          <w:sz w:val="18"/>
+          <w:szCs w:val="18"/>
+        </w:rPr>
+        <w:t xml:space="preserve"> &lt;/</w:t>
+      </w:r>
+      <w:proofErr w:type="spellStart"/>
+      <w:r>
+        <w:rPr>
+          <w:rFonts w:cs="Courier New"/>
+          <w:sz w:val="18"/>
+          <w:szCs w:val="18"/>
+        </w:rPr>
+        <w:t>jdbcPersistenceAdapter</w:t>
+      </w:r>
+      <w:proofErr w:type="spellEnd"/>
+      <w:r>
+        <w:rPr>
+          <w:rFonts w:cs="Courier New"/>
+          <w:sz w:val="18"/>
+          <w:szCs w:val="18"/>
+        </w:rPr>
+        <w:t>&gt;</w:t>
+      </w:r>
+    </w:p>
+    <w:p>
+      <w:pPr>
+        <w:rPr>
+          <w:rFonts w:cs="Courier New"/>
+          <w:sz w:val="18"/>
+          <w:szCs w:val="18"/>
+        </w:rPr>
+      </w:pPr>
+      <w:r>
+        <w:rPr>
+          <w:rFonts w:cs="Courier New"/>
+          <w:sz w:val="18"/>
+          <w:szCs w:val="18"/>
+        </w:rPr>
+        <w:t xml:space="preserve">    </w:t>
+      </w:r>
+      <w:r>
+        <w:rPr>
+          <w:rFonts w:cs="Courier New"/>
+          <w:sz w:val="18"/>
+          <w:szCs w:val="18"/>
+        </w:rPr>
+        <w:t xml:space="preserve">   </w:t>
+      </w:r>
+      <w:r>
+        <w:rPr>
+          <w:rFonts w:cs="Courier New"/>
+          <w:sz w:val="18"/>
+          <w:szCs w:val="18"/>
+        </w:rPr>
+        <w:t>&lt;/</w:t>
+      </w:r>
+      <w:proofErr w:type="spellStart"/>
+      <w:r>
+        <w:rPr>
+          <w:rFonts w:cs="Courier New"/>
+          <w:sz w:val="18"/>
+          <w:szCs w:val="18"/>
+        </w:rPr>
+        <w:t>persistenceAdapter</w:t>
+      </w:r>
+      <w:proofErr w:type="spellEnd"/>
+      <w:r>
+        <w:rPr>
+          <w:rFonts w:cs="Courier New"/>
+          <w:sz w:val="18"/>
+          <w:szCs w:val="18"/>
+        </w:rPr>
+        <w:t>&gt;</w:t>
       </w:r>
     </w:p>
     <w:p/>
@@ -2100,7 +4223,15 @@
         <w:ind w:left="720"/>
       </w:pPr>
       <w:r>
-        <w:t>For Clustered JDBC database set useDatabaseLock to false.</w:t>
+        <w:t xml:space="preserve">For Clustered JDBC database set </w:t>
+      </w:r>
+      <w:proofErr w:type="spellStart"/>
+      <w:r>
+        <w:t>useDatabaseLock</w:t>
+      </w:r>
+      <w:proofErr w:type="spellEnd"/>
+      <w:r>
+        <w:t xml:space="preserve"> to false.</w:t>
       </w:r>
       <w:r>
         <w:t xml:space="preserve">   See 20120919 and 20120913 notes.   This setting is not recommended due to unreliable failover/handoff.</w:t>
@@ -2116,7 +4247,57 @@
         <w:ind w:left="720"/>
       </w:pPr>
       <w:r>
-        <w:t>&lt;jdbcPersistenceAdapter dataDirectory="${activemq.data}" dataSource="#postgres-ds" useDatabaseLock="false"&gt;</w:t>
+        <w:t>&lt;</w:t>
+      </w:r>
+      <w:proofErr w:type="spellStart"/>
+      <w:proofErr w:type="gramStart"/>
+      <w:r>
+        <w:t>jdbcPersistenceAdapter</w:t>
+      </w:r>
+      <w:proofErr w:type="spellEnd"/>
+      <w:proofErr w:type="gramEnd"/>
+      <w:r>
+        <w:t xml:space="preserve"> </w:t>
+      </w:r>
+      <w:proofErr w:type="spellStart"/>
+      <w:r>
+        <w:t>dataDirectory</w:t>
+      </w:r>
+      <w:proofErr w:type="spellEnd"/>
+      <w:r>
+        <w:t>="${</w:t>
+      </w:r>
+      <w:proofErr w:type="spellStart"/>
+      <w:r>
+        <w:t>activemq.data</w:t>
+      </w:r>
+      <w:proofErr w:type="spellEnd"/>
+      <w:r>
+        <w:t xml:space="preserve">}" </w:t>
+      </w:r>
+      <w:proofErr w:type="spellStart"/>
+      <w:r>
+        <w:t>dataSource</w:t>
+      </w:r>
+      <w:proofErr w:type="spellEnd"/>
+      <w:r>
+        <w:t>="#</w:t>
+      </w:r>
+      <w:proofErr w:type="spellStart"/>
+      <w:r>
+        <w:t>postgres</w:t>
+      </w:r>
+      <w:proofErr w:type="spellEnd"/>
+      <w:r>
+        <w:t xml:space="preserve">-ds" </w:t>
+      </w:r>
+      <w:proofErr w:type="spellStart"/>
+      <w:r>
+        <w:t>useDatabaseLock</w:t>
+      </w:r>
+      <w:proofErr w:type="spellEnd"/>
+      <w:r>
+        <w:t>="false"&gt;</w:t>
       </w:r>
     </w:p>
     <w:p>
@@ -2194,16 +4375,80 @@
         <w:t>++</w:t>
       </w:r>
       <w:r>
-        <w:t xml:space="preserve"> client using openwire failover.</w:t>
-      </w:r>
-      <w:r>
-        <w:t xml:space="preserve">  The client blocks and switches over fine.  However, there are issues with dual (or probably more) brokers when not using the useDatabaseLock.  There were attempts in the brokers to insert duplicate primary keys in the database after switching over.  Had to restart activemq server(s) to remedy.  Note: when using master/slave (useDatabaseLock=”true”) the c++ client always switch fine and there were no broker problems detected.</w:t>
+        <w:t xml:space="preserve"> client using </w:t>
+      </w:r>
+      <w:proofErr w:type="spellStart"/>
+      <w:r>
+        <w:t>openwire</w:t>
+      </w:r>
+      <w:proofErr w:type="spellEnd"/>
+      <w:r>
+        <w:t xml:space="preserve"> failover.</w:t>
+      </w:r>
+      <w:r>
+        <w:t xml:space="preserve">  The client blocks and switches over fine.  However, there are issues with dual (or probably more) brokers when not using the </w:t>
+      </w:r>
+      <w:proofErr w:type="spellStart"/>
+      <w:r>
+        <w:t>useDatabaseLock</w:t>
+      </w:r>
+      <w:proofErr w:type="spellEnd"/>
+      <w:r>
+        <w:t xml:space="preserve">.  There were attempts in the brokers to insert duplicate primary keys in the database after switching over.  Had to restart </w:t>
+      </w:r>
+      <w:proofErr w:type="spellStart"/>
+      <w:r>
+        <w:t>activemq</w:t>
+      </w:r>
+      <w:proofErr w:type="spellEnd"/>
+      <w:r>
+        <w:t xml:space="preserve"> server(s) to remedy.  Note: when using master/slave (</w:t>
+      </w:r>
+      <w:proofErr w:type="spellStart"/>
+      <w:r>
+        <w:t>useDatabaseLock</w:t>
+      </w:r>
+      <w:proofErr w:type="spellEnd"/>
+      <w:r>
+        <w:t xml:space="preserve">=”true”) the </w:t>
+      </w:r>
+      <w:proofErr w:type="spellStart"/>
+      <w:r>
+        <w:t>c++</w:t>
+      </w:r>
+      <w:proofErr w:type="spellEnd"/>
+      <w:r>
+        <w:t xml:space="preserve"> </w:t>
+      </w:r>
+      <w:proofErr w:type="gramStart"/>
+      <w:r>
+        <w:t>client always switch</w:t>
+      </w:r>
+      <w:proofErr w:type="gramEnd"/>
+      <w:r>
+        <w:t xml:space="preserve"> fine and there were no broker problems detected.</w:t>
       </w:r>
     </w:p>
     <w:p/>
     <w:p>
       <w:r>
-        <w:t>20120913-1. Using cluster db store had three undelivered messages in table.  Had to restart a broker for them to be sent.  Not sure why or how it got in that condition, but there was a lot of thrashing, heavly load stop &amp; start testing before that</w:t>
+        <w:t xml:space="preserve">20120913-1. Using cluster </w:t>
+      </w:r>
+      <w:proofErr w:type="spellStart"/>
+      <w:r>
+        <w:t>db</w:t>
+      </w:r>
+      <w:proofErr w:type="spellEnd"/>
+      <w:r>
+        <w:t xml:space="preserve"> store had three undelivered messages in table.  Had to restart a broker for them to be sent.  Not sure why or how it got in that condition, but there was a lot of thrashing, </w:t>
+      </w:r>
+      <w:proofErr w:type="spellStart"/>
+      <w:r>
+        <w:t>heavly</w:t>
+      </w:r>
+      <w:proofErr w:type="spellEnd"/>
+      <w:r>
+        <w:t xml:space="preserve"> load stop &amp; start testing before that</w:t>
       </w:r>
       <w:r>
         <w:t>. (</w:t>
@@ -2221,12 +4466,36 @@
     <w:p/>
     <w:p>
       <w:r>
-        <w:t>20120911-1. Had scenario where there were zombie (maybe) connections to the activemq tables and the new activemq could not get the master lock and just stopped there (never created 616xx port openings), and it was not operational.</w:t>
-      </w:r>
-    </w:p>
-    <w:p>
-      <w:r>
-        <w:t>CONCLUSION: This is how the master/slave broker works.  One blocks trying to get the lock until the master releases the lock (or dies).  Normal mechanism</w:t>
+        <w:t xml:space="preserve">20120911-1. Had scenario where there were zombie (maybe) connections to the </w:t>
+      </w:r>
+      <w:proofErr w:type="spellStart"/>
+      <w:r>
+        <w:t>activemq</w:t>
+      </w:r>
+      <w:proofErr w:type="spellEnd"/>
+      <w:r>
+        <w:t xml:space="preserve"> tables and the new </w:t>
+      </w:r>
+      <w:proofErr w:type="spellStart"/>
+      <w:r>
+        <w:t>activemq</w:t>
+      </w:r>
+      <w:proofErr w:type="spellEnd"/>
+      <w:r>
+        <w:t xml:space="preserve"> could not get the master lock and just stopped there (never created 616xx port openings), and it was not operational.</w:t>
+      </w:r>
+    </w:p>
+    <w:p>
+      <w:r>
+        <w:t xml:space="preserve">CONCLUSION: This is how the master/slave broker works.  One </w:t>
+      </w:r>
+      <w:proofErr w:type="gramStart"/>
+      <w:r>
+        <w:t>blocks</w:t>
+      </w:r>
+      <w:proofErr w:type="gramEnd"/>
+      <w:r>
+        <w:t xml:space="preserve"> trying to get the lock until the master releases the lock (or dies).  Normal mechanism</w:t>
       </w:r>
     </w:p>
     <w:p/>
@@ -2915,6 +5184,95 @@
     </w:lvl>
   </w:abstractNum>
   <w:abstractNum w:abstractNumId="7">
+    <w:nsid w:val="454C3D16"/>
+    <w:multiLevelType w:val="hybridMultilevel"/>
+    <w:tmpl w:val="C568E070"/>
+    <w:lvl w:ilvl="0" w:tplc="0409000F">
+      <w:start w:val="1"/>
+      <w:numFmt w:val="decimal"/>
+      <w:lvlText w:val="%1."/>
+      <w:lvlJc w:val="left"/>
+      <w:pPr>
+        <w:ind w:left="720" w:hanging="360"/>
+      </w:pPr>
+      <w:rPr>
+        <w:rFonts w:hint="default"/>
+      </w:rPr>
+    </w:lvl>
+    <w:lvl w:ilvl="1" w:tplc="04090019">
+      <w:start w:val="1"/>
+      <w:numFmt w:val="lowerLetter"/>
+      <w:lvlText w:val="%2."/>
+      <w:lvlJc w:val="left"/>
+      <w:pPr>
+        <w:ind w:left="1440" w:hanging="360"/>
+      </w:pPr>
+    </w:lvl>
+    <w:lvl w:ilvl="2" w:tplc="0409001B" w:tentative="1">
+      <w:start w:val="1"/>
+      <w:numFmt w:val="lowerRoman"/>
+      <w:lvlText w:val="%3."/>
+      <w:lvlJc w:val="right"/>
+      <w:pPr>
+        <w:ind w:left="2160" w:hanging="180"/>
+      </w:pPr>
+    </w:lvl>
+    <w:lvl w:ilvl="3" w:tplc="0409000F" w:tentative="1">
+      <w:start w:val="1"/>
+      <w:numFmt w:val="decimal"/>
+      <w:lvlText w:val="%4."/>
+      <w:lvlJc w:val="left"/>
+      <w:pPr>
+        <w:ind w:left="2880" w:hanging="360"/>
+      </w:pPr>
+    </w:lvl>
+    <w:lvl w:ilvl="4" w:tplc="04090019" w:tentative="1">
+      <w:start w:val="1"/>
+      <w:numFmt w:val="lowerLetter"/>
+      <w:lvlText w:val="%5."/>
+      <w:lvlJc w:val="left"/>
+      <w:pPr>
+        <w:ind w:left="3600" w:hanging="360"/>
+      </w:pPr>
+    </w:lvl>
+    <w:lvl w:ilvl="5" w:tplc="0409001B" w:tentative="1">
+      <w:start w:val="1"/>
+      <w:numFmt w:val="lowerRoman"/>
+      <w:lvlText w:val="%6."/>
+      <w:lvlJc w:val="right"/>
+      <w:pPr>
+        <w:ind w:left="4320" w:hanging="180"/>
+      </w:pPr>
+    </w:lvl>
+    <w:lvl w:ilvl="6" w:tplc="0409000F" w:tentative="1">
+      <w:start w:val="1"/>
+      <w:numFmt w:val="decimal"/>
+      <w:lvlText w:val="%7."/>
+      <w:lvlJc w:val="left"/>
+      <w:pPr>
+        <w:ind w:left="5040" w:hanging="360"/>
+      </w:pPr>
+    </w:lvl>
+    <w:lvl w:ilvl="7" w:tplc="04090019" w:tentative="1">
+      <w:start w:val="1"/>
+      <w:numFmt w:val="lowerLetter"/>
+      <w:lvlText w:val="%8."/>
+      <w:lvlJc w:val="left"/>
+      <w:pPr>
+        <w:ind w:left="5760" w:hanging="360"/>
+      </w:pPr>
+    </w:lvl>
+    <w:lvl w:ilvl="8" w:tplc="0409001B" w:tentative="1">
+      <w:start w:val="1"/>
+      <w:numFmt w:val="lowerRoman"/>
+      <w:lvlText w:val="%9."/>
+      <w:lvlJc w:val="right"/>
+      <w:pPr>
+        <w:ind w:left="6480" w:hanging="180"/>
+      </w:pPr>
+    </w:lvl>
+  </w:abstractNum>
+  <w:abstractNum w:abstractNumId="8">
     <w:nsid w:val="49062230"/>
     <w:multiLevelType w:val="hybridMultilevel"/>
     <w:tmpl w:val="4FC244A4"/>
@@ -3003,7 +5361,7 @@
       </w:pPr>
     </w:lvl>
   </w:abstractNum>
-  <w:abstractNum w:abstractNumId="8">
+  <w:abstractNum w:abstractNumId="9">
     <w:nsid w:val="540E60D2"/>
     <w:multiLevelType w:val="hybridMultilevel"/>
     <w:tmpl w:val="C23892D0"/>
@@ -3092,7 +5450,7 @@
       </w:pPr>
     </w:lvl>
   </w:abstractNum>
-  <w:abstractNum w:abstractNumId="9">
+  <w:abstractNum w:abstractNumId="10">
     <w:nsid w:val="5DD03CA1"/>
     <w:multiLevelType w:val="hybridMultilevel"/>
     <w:tmpl w:val="CD6672A4"/>
@@ -3181,8 +5539,97 @@
       </w:pPr>
     </w:lvl>
   </w:abstractNum>
+  <w:abstractNum w:abstractNumId="11">
+    <w:nsid w:val="656F25FC"/>
+    <w:multiLevelType w:val="hybridMultilevel"/>
+    <w:tmpl w:val="08E497C6"/>
+    <w:lvl w:ilvl="0" w:tplc="0409000F">
+      <w:start w:val="1"/>
+      <w:numFmt w:val="decimal"/>
+      <w:lvlText w:val="%1."/>
+      <w:lvlJc w:val="left"/>
+      <w:pPr>
+        <w:ind w:left="720" w:hanging="360"/>
+      </w:pPr>
+      <w:rPr>
+        <w:rFonts w:hint="default"/>
+      </w:rPr>
+    </w:lvl>
+    <w:lvl w:ilvl="1" w:tplc="04090019">
+      <w:start w:val="1"/>
+      <w:numFmt w:val="lowerLetter"/>
+      <w:lvlText w:val="%2."/>
+      <w:lvlJc w:val="left"/>
+      <w:pPr>
+        <w:ind w:left="1440" w:hanging="360"/>
+      </w:pPr>
+    </w:lvl>
+    <w:lvl w:ilvl="2" w:tplc="0409001B">
+      <w:start w:val="1"/>
+      <w:numFmt w:val="lowerRoman"/>
+      <w:lvlText w:val="%3."/>
+      <w:lvlJc w:val="right"/>
+      <w:pPr>
+        <w:ind w:left="2160" w:hanging="180"/>
+      </w:pPr>
+    </w:lvl>
+    <w:lvl w:ilvl="3" w:tplc="0409000F" w:tentative="1">
+      <w:start w:val="1"/>
+      <w:numFmt w:val="decimal"/>
+      <w:lvlText w:val="%4."/>
+      <w:lvlJc w:val="left"/>
+      <w:pPr>
+        <w:ind w:left="2880" w:hanging="360"/>
+      </w:pPr>
+    </w:lvl>
+    <w:lvl w:ilvl="4" w:tplc="04090019" w:tentative="1">
+      <w:start w:val="1"/>
+      <w:numFmt w:val="lowerLetter"/>
+      <w:lvlText w:val="%5."/>
+      <w:lvlJc w:val="left"/>
+      <w:pPr>
+        <w:ind w:left="3600" w:hanging="360"/>
+      </w:pPr>
+    </w:lvl>
+    <w:lvl w:ilvl="5" w:tplc="0409001B" w:tentative="1">
+      <w:start w:val="1"/>
+      <w:numFmt w:val="lowerRoman"/>
+      <w:lvlText w:val="%6."/>
+      <w:lvlJc w:val="right"/>
+      <w:pPr>
+        <w:ind w:left="4320" w:hanging="180"/>
+      </w:pPr>
+    </w:lvl>
+    <w:lvl w:ilvl="6" w:tplc="0409000F" w:tentative="1">
+      <w:start w:val="1"/>
+      <w:numFmt w:val="decimal"/>
+      <w:lvlText w:val="%7."/>
+      <w:lvlJc w:val="left"/>
+      <w:pPr>
+        <w:ind w:left="5040" w:hanging="360"/>
+      </w:pPr>
+    </w:lvl>
+    <w:lvl w:ilvl="7" w:tplc="04090019" w:tentative="1">
+      <w:start w:val="1"/>
+      <w:numFmt w:val="lowerLetter"/>
+      <w:lvlText w:val="%8."/>
+      <w:lvlJc w:val="left"/>
+      <w:pPr>
+        <w:ind w:left="5760" w:hanging="360"/>
+      </w:pPr>
+    </w:lvl>
+    <w:lvl w:ilvl="8" w:tplc="0409001B" w:tentative="1">
+      <w:start w:val="1"/>
+      <w:numFmt w:val="lowerRoman"/>
+      <w:lvlText w:val="%9."/>
+      <w:lvlJc w:val="right"/>
+      <w:pPr>
+        <w:ind w:left="6480" w:hanging="180"/>
+      </w:pPr>
+    </w:lvl>
+  </w:abstractNum>
   <w:num w:numId="1">
-    <w:abstractNumId w:val="9"/>
+    <w:abstractNumId w:val="10"/>
   </w:num>
   <w:num w:numId="2">
     <w:abstractNumId w:val="2"/>
@@ -3194,7 +5641,7 @@
     <w:abstractNumId w:val="6"/>
   </w:num>
   <w:num w:numId="5">
-    <w:abstractNumId w:val="7"/>
+    <w:abstractNumId w:val="8"/>
   </w:num>
   <w:num w:numId="6">
     <w:abstractNumId w:val="1"/>
@@ -3203,13 +5650,19 @@
     <w:abstractNumId w:val="0"/>
   </w:num>
   <w:num w:numId="8">
-    <w:abstractNumId w:val="8"/>
+    <w:abstractNumId w:val="9"/>
   </w:num>
   <w:num w:numId="9">
     <w:abstractNumId w:val="3"/>
   </w:num>
   <w:num w:numId="10">
     <w:abstractNumId w:val="5"/>
+  </w:num>
+  <w:num w:numId="11">
+    <w:abstractNumId w:val="7"/>
+  </w:num>
+  <w:num w:numId="12">
+    <w:abstractNumId w:val="11"/>
   </w:num>
 </w:numbering>
 </file>

</xml_diff>